<commit_message>
📝| project plan update
</commit_message>
<xml_diff>
--- a/docs/project_plan.docx
+++ b/docs/project_plan.docx
@@ -255,48 +255,9 @@
           <w:b w:val="1"/>
           <w:bCs w:val="1"/>
           <w:rtl w:val="0"/>
-          <w:lang w:val="de-DE"/>
-        </w:rPr>
-        <w:t>PROCESS MODEL:</w:t>
-      </w:r>
-      <w:r>
-        <w:rPr>
-          <w:rFonts w:ascii="Times Roman" w:cs="Times Roman" w:hAnsi="Times Roman" w:eastAsia="Times Roman"/>
-        </w:rPr>
-        <w:br w:type="textWrapping"/>
-      </w:r>
-    </w:p>
-    <w:p>
-      <w:pPr>
-        <w:pStyle w:val="Di default"/>
-        <w:spacing w:before="0" w:after="240" w:line="240" w:lineRule="auto"/>
-        <w:rPr>
-          <w:rFonts w:ascii="Times Roman" w:cs="Times Roman" w:hAnsi="Times Roman" w:eastAsia="Times Roman"/>
-        </w:rPr>
-      </w:pPr>
-      <w:r>
-        <w:rPr>
-          <w:rFonts w:ascii="Times Roman" w:hAnsi="Times Roman"/>
-          <w:rtl w:val="0"/>
-          <w:lang w:val="de-DE"/>
-        </w:rPr>
-        <w:t xml:space="preserve">Per l'organizzazione del progetto si </w:t>
-      </w:r>
-      <w:r>
-        <w:rPr>
-          <w:rFonts w:ascii="Times Roman" w:hAnsi="Times Roman" w:hint="default"/>
-          <w:rtl w:val="0"/>
-          <w:lang w:val="de-DE"/>
-        </w:rPr>
-        <w:t xml:space="preserve">è </w:t>
-      </w:r>
-      <w:r>
-        <w:rPr>
-          <w:rFonts w:ascii="Times Roman" w:hAnsi="Times Roman"/>
-          <w:rtl w:val="0"/>
-          <w:lang w:val="de-DE"/>
-        </w:rPr>
-        <w:t>deciso di adattare la</w:t>
+          <w:lang w:val="it-IT"/>
+        </w:rPr>
+        <w:t>PROCESS</w:t>
       </w:r>
       <w:r>
         <w:rPr>
@@ -306,80 +267,47 @@
           <w:rtl w:val="0"/>
           <w:lang w:val="de-DE"/>
         </w:rPr>
-        <w:t xml:space="preserve"> </w:t>
-      </w:r>
+        <w:t xml:space="preserve"> MODEL:</w:t>
+      </w:r>
+      <w:r>
+        <w:rPr>
+          <w:rFonts w:ascii="Times Roman" w:cs="Times Roman" w:hAnsi="Times Roman" w:eastAsia="Times Roman"/>
+        </w:rPr>
+        <w:br w:type="textWrapping"/>
+      </w:r>
+    </w:p>
+    <w:p>
+      <w:pPr>
+        <w:pStyle w:val="Di default"/>
+        <w:spacing w:before="0" w:after="240" w:line="240" w:lineRule="auto"/>
+        <w:rPr>
+          <w:rFonts w:ascii="Times Roman" w:cs="Times Roman" w:hAnsi="Times Roman" w:eastAsia="Times Roman"/>
+        </w:rPr>
+      </w:pPr>
       <w:r>
         <w:rPr>
           <w:rFonts w:ascii="Times Roman" w:hAnsi="Times Roman"/>
           <w:rtl w:val="0"/>
           <w:lang w:val="de-DE"/>
         </w:rPr>
-        <w:t>metodologia AGILE SCRUM.</w:t>
-      </w:r>
-      <w:r>
-        <w:rPr>
-          <w:rFonts w:ascii="Times Roman" w:cs="Times Roman" w:hAnsi="Times Roman" w:eastAsia="Times Roman"/>
-        </w:rPr>
-        <w:br w:type="textWrapping"/>
-      </w:r>
-    </w:p>
-    <w:p>
-      <w:pPr>
-        <w:pStyle w:val="Di default"/>
-        <w:spacing w:before="0" w:after="240" w:line="240" w:lineRule="auto"/>
-        <w:rPr>
-          <w:rFonts w:ascii="Times Roman" w:cs="Times Roman" w:hAnsi="Times Roman" w:eastAsia="Times Roman"/>
-        </w:rPr>
-      </w:pPr>
+        <w:t xml:space="preserve">Per l'organizzazione del progetto si </w:t>
+      </w:r>
+      <w:r>
+        <w:rPr>
+          <w:rFonts w:ascii="Times Roman" w:hAnsi="Times Roman" w:hint="default"/>
+          <w:rtl w:val="0"/>
+          <w:lang w:val="de-DE"/>
+        </w:rPr>
+        <w:t xml:space="preserve">è </w:t>
+      </w:r>
       <w:r>
         <w:rPr>
           <w:rFonts w:ascii="Times Roman" w:hAnsi="Times Roman"/>
           <w:rtl w:val="0"/>
           <w:lang w:val="de-DE"/>
         </w:rPr>
-        <w:t xml:space="preserve">Nello specifico si </w:t>
-      </w:r>
-      <w:r>
-        <w:rPr>
-          <w:rFonts w:ascii="Times Roman" w:hAnsi="Times Roman" w:hint="default"/>
-          <w:rtl w:val="0"/>
-          <w:lang w:val="de-DE"/>
-        </w:rPr>
-        <w:t xml:space="preserve">è </w:t>
-      </w:r>
-      <w:r>
-        <w:rPr>
-          <w:rFonts w:ascii="Times Roman" w:hAnsi="Times Roman"/>
-          <w:rtl w:val="0"/>
-          <w:lang w:val="de-DE"/>
-        </w:rPr>
-        <w:t>stabilito di dividere il progetto in sprint da due settimane, dove giornalmente ci si riunisce su Google meet per informare il gruppo sugli sviluppi individuali effettuati nella giornata precedente, includendo, se presenti, le problematiche riscontrate ed infine comunicare i task</w:t>
-      </w:r>
-      <w:r>
-        <w:rPr>
-          <w:rFonts w:ascii="Times Roman" w:hAnsi="Times Roman" w:hint="default"/>
-          <w:rtl w:val="0"/>
-          <w:lang w:val="de-DE"/>
-        </w:rPr>
-        <w:t> </w:t>
-      </w:r>
-      <w:r>
-        <w:rPr>
-          <w:rFonts w:ascii="Times Roman" w:hAnsi="Times Roman"/>
-          <w:rtl w:val="0"/>
-          <w:lang w:val="de-DE"/>
-        </w:rPr>
-        <w:t>che si intendono svolgere.</w:t>
-      </w:r>
-    </w:p>
-    <w:p>
-      <w:pPr>
-        <w:pStyle w:val="Di default"/>
-        <w:spacing w:before="0" w:after="240" w:line="240" w:lineRule="auto"/>
-        <w:rPr>
-          <w:rFonts w:ascii="Times Roman" w:cs="Times Roman" w:hAnsi="Times Roman" w:eastAsia="Times Roman"/>
-        </w:rPr>
-      </w:pPr>
+        <w:t>deciso di adattare la</w:t>
+      </w:r>
       <w:r>
         <w:rPr>
           <w:rFonts w:ascii="Times Roman" w:hAnsi="Times Roman"/>
@@ -388,7 +316,21 @@
           <w:rtl w:val="0"/>
           <w:lang w:val="de-DE"/>
         </w:rPr>
-        <w:t>ORGANIZZAZIONE DEL PROGETTO:</w:t>
+        <w:t xml:space="preserve"> </w:t>
+      </w:r>
+      <w:r>
+        <w:rPr>
+          <w:rFonts w:ascii="Times Roman" w:hAnsi="Times Roman"/>
+          <w:rtl w:val="0"/>
+          <w:lang w:val="de-DE"/>
+        </w:rPr>
+        <w:t>metodologia AGILE SCRUM.</w:t>
+      </w:r>
+      <w:r>
+        <w:rPr>
+          <w:rFonts w:ascii="Times Roman" w:cs="Times Roman" w:hAnsi="Times Roman" w:eastAsia="Times Roman"/>
+        </w:rPr>
+        <w:br w:type="textWrapping"/>
       </w:r>
     </w:p>
     <w:p>
@@ -405,13 +347,39 @@
           <w:rtl w:val="0"/>
           <w:lang w:val="de-DE"/>
         </w:rPr>
-        <w:t>Abbiamo deciso di optare per la metodologia Adhocracy, in quanto, giornalmente si condividono le problematiche riscontrate singolarmente e, per evitare di incorrere in task bloccanti, si dedica del tempo al pair programming per la risoluzione delle stesse.</w:t>
-      </w:r>
-      <w:r>
-        <w:rPr>
-          <w:rFonts w:ascii="Times Roman" w:cs="Times Roman" w:hAnsi="Times Roman" w:eastAsia="Times Roman"/>
-        </w:rPr>
-        <w:br w:type="textWrapping"/>
+        <w:t xml:space="preserve">Nello specifico si </w:t>
+      </w:r>
+      <w:r>
+        <w:rPr>
+          <w:rFonts w:ascii="Times Roman" w:hAnsi="Times Roman" w:hint="default"/>
+          <w:rtl w:val="0"/>
+          <w:lang w:val="de-DE"/>
+        </w:rPr>
+        <w:t xml:space="preserve">è </w:t>
+      </w:r>
+      <w:r>
+        <w:rPr>
+          <w:rFonts w:ascii="Times Roman" w:hAnsi="Times Roman"/>
+          <w:rtl w:val="0"/>
+          <w:lang w:val="de-DE"/>
+        </w:rPr>
+        <w:t>stabilito di dividere il progetto in sprint da due settimane, dove giornalmente ci si riunisce su Google meet per informare il gruppo sugli sviluppi individuali effettuati nella giornata precedente, includendo, se presenti, le problematiche riscontrate ed infine comunicare i task</w:t>
+      </w:r>
+      <w:r>
+        <w:rPr>
+          <w:rFonts w:ascii="Times Roman" w:hAnsi="Times Roman" w:hint="default"/>
+          <w:rtl w:val="0"/>
+          <w:lang w:val="de-DE"/>
+        </w:rPr>
+        <w:t> </w:t>
+      </w:r>
+      <w:r>
+        <w:rPr>
+          <w:rFonts w:ascii="Times Roman" w:hAnsi="Times Roman"/>
+          <w:rtl w:val="0"/>
+          <w:lang w:val="de-DE"/>
+        </w:rPr>
+        <w:t>che si intendono svolgere.</w:t>
       </w:r>
     </w:p>
     <w:p>
@@ -420,8 +388,6 @@
         <w:spacing w:before="0" w:after="240" w:line="240" w:lineRule="auto"/>
         <w:rPr>
           <w:rFonts w:ascii="Times Roman" w:cs="Times Roman" w:hAnsi="Times Roman" w:eastAsia="Times Roman"/>
-          <w:b w:val="1"/>
-          <w:bCs w:val="1"/>
         </w:rPr>
       </w:pPr>
       <w:r>
@@ -432,7 +398,30 @@
           <w:rtl w:val="0"/>
           <w:lang w:val="de-DE"/>
         </w:rPr>
-        <w:t>STANDARD :</w:t>
+        <w:t>ORGANIZZAZIONE DEL PROGETTO:</w:t>
+      </w:r>
+    </w:p>
+    <w:p>
+      <w:pPr>
+        <w:pStyle w:val="Di default"/>
+        <w:spacing w:before="0" w:after="240" w:line="240" w:lineRule="auto"/>
+        <w:rPr>
+          <w:rFonts w:ascii="Times Roman" w:cs="Times Roman" w:hAnsi="Times Roman" w:eastAsia="Times Roman"/>
+        </w:rPr>
+      </w:pPr>
+      <w:r>
+        <w:rPr>
+          <w:rFonts w:ascii="Times Roman" w:hAnsi="Times Roman"/>
+          <w:rtl w:val="0"/>
+          <w:lang w:val="de-DE"/>
+        </w:rPr>
+        <w:t>Abbiamo deciso di optare per la metodologia Adhocracy, in quanto, giornalmente si condividono le problematiche riscontrate singolarmente e, per evitare di incorrere in task bloccanti, si dedica del tempo al pair programming per la risoluzione delle stesse.</w:t>
+      </w:r>
+      <w:r>
+        <w:rPr>
+          <w:rFonts w:ascii="Times Roman" w:cs="Times Roman" w:hAnsi="Times Roman" w:eastAsia="Times Roman"/>
+        </w:rPr>
+        <w:br w:type="textWrapping"/>
       </w:r>
     </w:p>
     <w:p>
@@ -443,7 +432,6 @@
           <w:rFonts w:ascii="Times Roman" w:cs="Times Roman" w:hAnsi="Times Roman" w:eastAsia="Times Roman"/>
           <w:b w:val="1"/>
           <w:bCs w:val="1"/>
-          <w:lang w:val="it-IT"/>
         </w:rPr>
       </w:pPr>
       <w:r>
@@ -452,11 +440,9 @@
           <w:b w:val="1"/>
           <w:bCs w:val="1"/>
           <w:rtl w:val="0"/>
-          <w:lang w:val="it-IT"/>
-        </w:rPr>
-        <w:t xml:space="preserve">Visual Studio, PhpStorm: </w:t>
-        <w:tab/>
-        <w:t>IDE per sviluppo php e linguaggi di markup;</w:t>
+          <w:lang w:val="de-DE"/>
+        </w:rPr>
+        <w:t>STANDARD :</w:t>
       </w:r>
     </w:p>
     <w:p>
@@ -465,8 +451,6 @@
         <w:spacing w:before="0" w:after="240" w:line="240" w:lineRule="auto"/>
         <w:rPr>
           <w:rFonts w:ascii="Times Roman" w:cs="Times Roman" w:hAnsi="Times Roman" w:eastAsia="Times Roman"/>
-          <w:b w:val="1"/>
-          <w:bCs w:val="1"/>
           <w:lang w:val="it-IT"/>
         </w:rPr>
       </w:pPr>
@@ -478,8 +462,45 @@
           <w:rtl w:val="0"/>
           <w:lang w:val="it-IT"/>
         </w:rPr>
+        <w:t>Visual Studio, PhpStorm</w:t>
+      </w:r>
+      <w:r>
+        <w:rPr>
+          <w:rFonts w:ascii="Times Roman" w:hAnsi="Times Roman"/>
+          <w:rtl w:val="0"/>
+          <w:lang w:val="it-IT"/>
+        </w:rPr>
+        <w:t xml:space="preserve">: </w:t>
+        <w:tab/>
+        <w:t>IDE per sviluppo php e linguaggi di markup;</w:t>
+      </w:r>
+    </w:p>
+    <w:p>
+      <w:pPr>
+        <w:pStyle w:val="Di default"/>
+        <w:spacing w:before="0" w:after="240" w:line="240" w:lineRule="auto"/>
+        <w:rPr>
+          <w:rFonts w:ascii="Times Roman" w:cs="Times Roman" w:hAnsi="Times Roman" w:eastAsia="Times Roman"/>
+          <w:lang w:val="it-IT"/>
+        </w:rPr>
+      </w:pPr>
+      <w:r>
+        <w:rPr>
+          <w:rFonts w:ascii="Times Roman" w:hAnsi="Times Roman"/>
+          <w:b w:val="1"/>
+          <w:bCs w:val="1"/>
+          <w:rtl w:val="0"/>
+          <w:lang w:val="it-IT"/>
+        </w:rPr>
         <w:t xml:space="preserve">Datagrip: </w:t>
         <w:tab/>
+      </w:r>
+      <w:r>
+        <w:rPr>
+          <w:rFonts w:ascii="Times Roman" w:cs="Times Roman" w:hAnsi="Times Roman" w:eastAsia="Times Roman"/>
+          <w:rtl w:val="0"/>
+          <w:lang w:val="it-IT"/>
+        </w:rPr>
         <w:tab/>
         <w:tab/>
         <w:t>Web server control per visualizzazione dei dati del db in forma</w:t>
@@ -498,8 +519,6 @@
         <w:spacing w:before="0" w:after="240" w:line="240" w:lineRule="auto"/>
         <w:rPr>
           <w:rFonts w:ascii="Times Roman" w:cs="Times Roman" w:hAnsi="Times Roman" w:eastAsia="Times Roman"/>
-          <w:b w:val="1"/>
-          <w:bCs w:val="1"/>
           <w:lang w:val="it-IT"/>
         </w:rPr>
       </w:pPr>
@@ -512,6 +531,13 @@
           <w:lang w:val="it-IT"/>
         </w:rPr>
         <w:t>PhpMyAdmin:</w:t>
+      </w:r>
+      <w:r>
+        <w:rPr>
+          <w:rFonts w:ascii="Times Roman" w:cs="Times Roman" w:hAnsi="Times Roman" w:eastAsia="Times Roman"/>
+          <w:rtl w:val="0"/>
+          <w:lang w:val="it-IT"/>
+        </w:rPr>
         <w:tab/>
         <w:tab/>
         <w:t>Web app per amministrazione database MySQL;</w:t>
@@ -523,8 +549,6 @@
         <w:spacing w:before="0" w:after="240" w:line="240" w:lineRule="auto"/>
         <w:rPr>
           <w:rFonts w:ascii="Times Roman" w:cs="Times Roman" w:hAnsi="Times Roman" w:eastAsia="Times Roman"/>
-          <w:b w:val="1"/>
-          <w:bCs w:val="1"/>
           <w:lang w:val="it-IT"/>
         </w:rPr>
       </w:pPr>
@@ -537,6 +561,13 @@
           <w:lang w:val="it-IT"/>
         </w:rPr>
         <w:t>Apache:</w:t>
+      </w:r>
+      <w:r>
+        <w:rPr>
+          <w:rFonts w:ascii="Times Roman" w:cs="Times Roman" w:hAnsi="Times Roman" w:eastAsia="Times Roman"/>
+          <w:rtl w:val="0"/>
+          <w:lang w:val="it-IT"/>
+        </w:rPr>
         <w:tab/>
         <w:tab/>
         <w:tab/>
@@ -549,8 +580,6 @@
         <w:spacing w:before="0" w:after="240" w:line="240" w:lineRule="auto"/>
         <w:rPr>
           <w:rFonts w:ascii="Times Roman" w:cs="Times Roman" w:hAnsi="Times Roman" w:eastAsia="Times Roman"/>
-          <w:b w:val="1"/>
-          <w:bCs w:val="1"/>
           <w:lang w:val="it-IT"/>
         </w:rPr>
       </w:pPr>
@@ -564,6 +593,13 @@
         </w:rPr>
         <w:t>MDB:</w:t>
         <w:tab/>
+      </w:r>
+      <w:r>
+        <w:rPr>
+          <w:rFonts w:ascii="Times Roman" w:cs="Times Roman" w:hAnsi="Times Roman" w:eastAsia="Times Roman"/>
+          <w:rtl w:val="0"/>
+          <w:lang w:val="it-IT"/>
+        </w:rPr>
         <w:tab/>
         <w:tab/>
         <w:tab/>
@@ -1378,12 +1414,12 @@
             <wp:positionV relativeFrom="line">
               <wp:posOffset>206338</wp:posOffset>
             </wp:positionV>
-            <wp:extent cx="1411303" cy="786691"/>
+            <wp:extent cx="1411304" cy="786691"/>
             <wp:effectExtent l="0" t="0" r="0" b="0"/>
             <wp:wrapThrough wrapText="bothSides" distL="152400" distR="152400">
               <wp:wrapPolygon edited="1">
-                <wp:start x="337" y="0"/>
-                <wp:lineTo x="337" y="17559"/>
+                <wp:start x="338" y="0"/>
+                <wp:lineTo x="338" y="17559"/>
                 <wp:lineTo x="654" y="17582"/>
                 <wp:lineTo x="1076" y="18164"/>
                 <wp:lineTo x="654" y="18126"/>
@@ -1395,14 +1431,14 @@
                 <wp:lineTo x="654" y="17582"/>
                 <wp:lineTo x="1350" y="17634"/>
                 <wp:lineTo x="1624" y="18050"/>
-                <wp:lineTo x="1687" y="18807"/>
+                <wp:lineTo x="1688" y="18807"/>
                 <wp:lineTo x="1519" y="19564"/>
                 <wp:lineTo x="1223" y="20018"/>
                 <wp:lineTo x="464" y="20207"/>
                 <wp:lineTo x="401" y="21040"/>
                 <wp:lineTo x="21" y="21002"/>
-                <wp:lineTo x="337" y="17559"/>
-                <wp:lineTo x="337" y="0"/>
+                <wp:lineTo x="338" y="17559"/>
+                <wp:lineTo x="338" y="0"/>
                 <wp:lineTo x="2109" y="0"/>
                 <wp:lineTo x="2109" y="16650"/>
                 <wp:lineTo x="2489" y="16650"/>
@@ -1414,13 +1450,13 @@
                 <wp:lineTo x="2763" y="20056"/>
                 <wp:lineTo x="2890" y="18278"/>
                 <wp:lineTo x="2763" y="18126"/>
-                <wp:lineTo x="2362" y="18126"/>
+                <wp:lineTo x="2363" y="18126"/>
                 <wp:lineTo x="2173" y="20132"/>
                 <wp:lineTo x="1793" y="20132"/>
                 <wp:lineTo x="2109" y="16650"/>
                 <wp:lineTo x="2109" y="0"/>
-                <wp:lineTo x="3712" y="0"/>
-                <wp:lineTo x="3712" y="17559"/>
+                <wp:lineTo x="3713" y="0"/>
+                <wp:lineTo x="3713" y="17559"/>
                 <wp:lineTo x="4050" y="17583"/>
                 <wp:lineTo x="4472" y="18164"/>
                 <wp:lineTo x="4050" y="18126"/>
@@ -1439,8 +1475,8 @@
                 <wp:lineTo x="3860" y="20132"/>
                 <wp:lineTo x="3797" y="21040"/>
                 <wp:lineTo x="3396" y="21040"/>
-                <wp:lineTo x="3712" y="17559"/>
-                <wp:lineTo x="3712" y="0"/>
+                <wp:lineTo x="3713" y="17559"/>
+                <wp:lineTo x="3713" y="0"/>
                 <wp:lineTo x="5716" y="0"/>
                 <wp:lineTo x="5716" y="15931"/>
                 <wp:lineTo x="6476" y="15931"/>
@@ -1702,7 +1738,7 @@
                 <wp:lineTo x="15567" y="15666"/>
                 <wp:lineTo x="15504" y="15666"/>
                 <wp:lineTo x="16010" y="0"/>
-                <wp:lineTo x="337" y="0"/>
+                <wp:lineTo x="338" y="0"/>
               </wp:wrapPolygon>
             </wp:wrapThrough>
             <wp:docPr id="1073741830" name="officeArt object" descr="Immagine"/>
@@ -1727,7 +1763,7 @@
                   <pic:spPr>
                     <a:xfrm>
                       <a:off x="0" y="0"/>
-                      <a:ext cx="1411303" cy="786691"/>
+                      <a:ext cx="1411304" cy="786691"/>
                     </a:xfrm>
                     <a:prstGeom prst="rect">
                       <a:avLst/>
@@ -2014,10 +2050,249 @@
         <w:spacing w:before="0" w:line="240" w:lineRule="auto"/>
         <w:rPr>
           <w:rFonts w:ascii="Times Roman" w:cs="Times Roman" w:hAnsi="Times Roman" w:eastAsia="Times Roman"/>
+        </w:rPr>
+      </w:pPr>
+      <w:r>
+        <w:rPr>
+          <w:rFonts w:ascii="Times Roman" w:hAnsi="Times Roman"/>
+          <w:rtl w:val="0"/>
+          <w:lang w:val="it-IT"/>
+        </w:rPr>
+        <w:t>Come gi</w:t>
+      </w:r>
+      <w:r>
+        <w:rPr>
+          <w:rFonts w:ascii="Times Roman" w:hAnsi="Times Roman" w:hint="default"/>
+          <w:rtl w:val="0"/>
+          <w:lang w:val="it-IT"/>
+        </w:rPr>
+        <w:t xml:space="preserve">à </w:t>
+      </w:r>
+      <w:r>
+        <w:rPr>
+          <w:rFonts w:ascii="Times Roman" w:hAnsi="Times Roman"/>
+          <w:rtl w:val="0"/>
+          <w:lang w:val="it-IT"/>
+        </w:rPr>
+        <w:t xml:space="preserve">anticipato precedentemente, si </w:t>
+      </w:r>
+      <w:r>
+        <w:rPr>
+          <w:rFonts w:ascii="Times Roman" w:hAnsi="Times Roman" w:hint="default"/>
+          <w:rtl w:val="0"/>
+          <w:lang w:val="it-IT"/>
+        </w:rPr>
+        <w:t xml:space="preserve">è </w:t>
+      </w:r>
+      <w:r>
+        <w:rPr>
+          <w:rFonts w:ascii="Times Roman" w:hAnsi="Times Roman"/>
+          <w:rtl w:val="0"/>
+          <w:lang w:val="it-IT"/>
+        </w:rPr>
+        <w:t>deciso di suddividere il progetto in sprint da 2 settimane dove alla, dove alla fine di ognuno ci si riunisce, anche con il cliente, e viene mostrato lo stato di avanzamento del progetto.</w:t>
+      </w:r>
+    </w:p>
+    <w:p>
+      <w:pPr>
+        <w:pStyle w:val="Di default"/>
+        <w:spacing w:before="0" w:line="240" w:lineRule="auto"/>
+        <w:rPr>
+          <w:rFonts w:ascii="Times Roman" w:cs="Times Roman" w:hAnsi="Times Roman" w:eastAsia="Times Roman"/>
+        </w:rPr>
+      </w:pPr>
+      <w:r>
+        <w:rPr>
+          <w:rFonts w:ascii="Times Roman" w:hAnsi="Times Roman"/>
+          <w:rtl w:val="0"/>
+          <w:lang w:val="it-IT"/>
+        </w:rPr>
+        <w:t>Si prosegue poi, senza la presenza del cliente, con l' attivit</w:t>
+      </w:r>
+      <w:r>
+        <w:rPr>
+          <w:rFonts w:ascii="Times Roman" w:hAnsi="Times Roman" w:hint="default"/>
+          <w:rtl w:val="0"/>
+          <w:lang w:val="it-IT"/>
+        </w:rPr>
+        <w:t xml:space="preserve">à </w:t>
+      </w:r>
+      <w:r>
+        <w:rPr>
+          <w:rFonts w:ascii="Times Roman" w:hAnsi="Times Roman"/>
+          <w:rtl w:val="0"/>
+          <w:lang w:val="it-IT"/>
+        </w:rPr>
+        <w:t>di planning, ossia definire quali task si intendono inserire nello sprint successivo, tenendo anche conto dei feedback riportati nell' incontro precedente, e si esegue la retrospective e lo sprint review dove si valuta complessivamente lo sprint appena concluso e si elenca rispettivamente:</w:t>
+      </w:r>
+    </w:p>
+    <w:p>
+      <w:pPr>
+        <w:pStyle w:val="Di default"/>
+        <w:spacing w:before="0" w:line="240" w:lineRule="auto"/>
+        <w:rPr>
+          <w:rFonts w:ascii="Times Roman" w:cs="Times Roman" w:hAnsi="Times Roman" w:eastAsia="Times Roman"/>
+        </w:rPr>
+      </w:pPr>
+    </w:p>
+    <w:p>
+      <w:pPr>
+        <w:pStyle w:val="Di default"/>
+        <w:numPr>
+          <w:ilvl w:val="0"/>
+          <w:numId w:val="2"/>
+        </w:numPr>
+        <w:spacing w:before="0" w:line="240" w:lineRule="auto"/>
+        <w:rPr>
+          <w:rFonts w:ascii="Times Roman" w:hAnsi="Times Roman"/>
+          <w:lang w:val="it-IT"/>
+        </w:rPr>
+      </w:pPr>
+      <w:r>
+        <w:rPr>
+          <w:rFonts w:ascii="Times Roman" w:hAnsi="Times Roman"/>
+          <w:rtl w:val="0"/>
+          <w:lang w:val="it-IT"/>
+        </w:rPr>
+        <w:t>Cosa si pu</w:t>
+      </w:r>
+      <w:r>
+        <w:rPr>
+          <w:rFonts w:ascii="Times Roman" w:hAnsi="Times Roman" w:hint="default"/>
+          <w:rtl w:val="0"/>
+          <w:lang w:val="it-IT"/>
+        </w:rPr>
+        <w:t xml:space="preserve">ò </w:t>
+      </w:r>
+      <w:r>
+        <w:rPr>
+          <w:rFonts w:ascii="Times Roman" w:hAnsi="Times Roman"/>
+          <w:rtl w:val="0"/>
+          <w:lang w:val="it-IT"/>
+        </w:rPr>
+        <w:t>migliorare;</w:t>
+      </w:r>
+    </w:p>
+    <w:p>
+      <w:pPr>
+        <w:pStyle w:val="Di default"/>
+        <w:numPr>
+          <w:ilvl w:val="0"/>
+          <w:numId w:val="2"/>
+        </w:numPr>
+        <w:spacing w:before="0" w:line="240" w:lineRule="auto"/>
+        <w:rPr>
+          <w:rFonts w:ascii="Times Roman" w:hAnsi="Times Roman"/>
+          <w:lang w:val="it-IT"/>
+        </w:rPr>
+      </w:pPr>
+      <w:r>
+        <w:rPr>
+          <w:rFonts w:ascii="Times Roman" w:hAnsi="Times Roman"/>
+          <w:rtl w:val="0"/>
+          <w:lang w:val="it-IT"/>
+        </w:rPr>
+        <w:t xml:space="preserve">Cosa </w:t>
+      </w:r>
+      <w:r>
+        <w:rPr>
+          <w:rFonts w:ascii="Times Roman" w:hAnsi="Times Roman" w:hint="default"/>
+          <w:rtl w:val="0"/>
+          <w:lang w:val="it-IT"/>
+        </w:rPr>
+        <w:t xml:space="preserve">è </w:t>
+      </w:r>
+      <w:r>
+        <w:rPr>
+          <w:rFonts w:ascii="Times Roman" w:hAnsi="Times Roman"/>
+          <w:rtl w:val="0"/>
+          <w:lang w:val="it-IT"/>
+        </w:rPr>
+        <w:t>stato fatto bene;</w:t>
+      </w:r>
+    </w:p>
+    <w:p>
+      <w:pPr>
+        <w:pStyle w:val="Di default"/>
+        <w:numPr>
+          <w:ilvl w:val="0"/>
+          <w:numId w:val="2"/>
+        </w:numPr>
+        <w:spacing w:before="0" w:line="240" w:lineRule="auto"/>
+        <w:rPr>
+          <w:rFonts w:ascii="Times Roman" w:hAnsi="Times Roman"/>
+          <w:lang w:val="it-IT"/>
+        </w:rPr>
+      </w:pPr>
+      <w:r>
+        <w:rPr>
+          <w:rFonts w:ascii="Times Roman" w:hAnsi="Times Roman"/>
+          <w:rtl w:val="0"/>
+          <w:lang w:val="it-IT"/>
+        </w:rPr>
+        <w:t xml:space="preserve">Cosa non </w:t>
+      </w:r>
+      <w:r>
+        <w:rPr>
+          <w:rFonts w:ascii="Times Roman" w:hAnsi="Times Roman" w:hint="default"/>
+          <w:rtl w:val="0"/>
+          <w:lang w:val="it-IT"/>
+        </w:rPr>
+        <w:t xml:space="preserve">è </w:t>
+      </w:r>
+      <w:r>
+        <w:rPr>
+          <w:rFonts w:ascii="Times Roman" w:hAnsi="Times Roman"/>
+          <w:rtl w:val="0"/>
+          <w:lang w:val="it-IT"/>
+        </w:rPr>
+        <w:t>piaciuto;</w:t>
+      </w:r>
+    </w:p>
+    <w:p>
+      <w:pPr>
+        <w:pStyle w:val="Di default"/>
+        <w:spacing w:before="0" w:line="240" w:lineRule="auto"/>
+        <w:rPr>
+          <w:rFonts w:ascii="Times Roman" w:cs="Times Roman" w:hAnsi="Times Roman" w:eastAsia="Times Roman"/>
+        </w:rPr>
+      </w:pPr>
+    </w:p>
+    <w:p>
+      <w:pPr>
+        <w:pStyle w:val="Di default"/>
+        <w:spacing w:before="0" w:line="240" w:lineRule="auto"/>
+        <w:rPr>
+          <w:rFonts w:ascii="Times Roman" w:cs="Times Roman" w:hAnsi="Times Roman" w:eastAsia="Times Roman"/>
+        </w:rPr>
+      </w:pPr>
+    </w:p>
+    <w:p>
+      <w:pPr>
+        <w:pStyle w:val="Di default"/>
+        <w:spacing w:before="0" w:line="240" w:lineRule="auto"/>
+        <w:rPr>
+          <w:rFonts w:ascii="Times Roman" w:cs="Times Roman" w:hAnsi="Times Roman" w:eastAsia="Times Roman"/>
+        </w:rPr>
+      </w:pPr>
+      <w:r>
+        <w:rPr>
+          <w:rFonts w:ascii="Times Roman" w:hAnsi="Times Roman"/>
           <w:b w:val="1"/>
           <w:bCs w:val="1"/>
-        </w:rPr>
-      </w:pPr>
+          <w:rtl w:val="0"/>
+          <w:lang w:val="it-IT"/>
+        </w:rPr>
+        <w:t>RISCHI</w:t>
+      </w:r>
+      <w:r>
+        <w:rPr>
+          <w:rFonts w:ascii="Times Roman" w:hAnsi="Times Roman"/>
+          <w:rtl w:val="0"/>
+          <w:lang w:val="it-IT"/>
+        </w:rPr>
+        <w:t>:</w:t>
+      </w:r>
     </w:p>
     <w:p>
       <w:pPr>
@@ -2027,6 +2302,30 @@
           <w:rFonts w:ascii="Times Roman" w:cs="Times Roman" w:hAnsi="Times Roman" w:eastAsia="Times Roman"/>
         </w:rPr>
       </w:pPr>
+      <w:r>
+        <w:rPr>
+          <w:rFonts w:ascii="Times Roman" w:hAnsi="Times Roman"/>
+          <w:rtl w:val="0"/>
+          <w:lang w:val="it-IT"/>
+        </w:rPr>
+        <w:t>Siccome alcuni elementi del gruppo sono impegnati anche in altri progetti universitari, nonch</w:t>
+      </w:r>
+      <w:r>
+        <w:rPr>
+          <w:rFonts w:ascii="Times Roman" w:hAnsi="Times Roman" w:hint="default"/>
+          <w:rtl w:val="0"/>
+          <w:lang w:val="it-IT"/>
+        </w:rPr>
+        <w:t xml:space="preserve">è </w:t>
+      </w:r>
+      <w:r>
+        <w:rPr>
+          <w:rFonts w:ascii="Times Roman" w:hAnsi="Times Roman"/>
+          <w:rtl w:val="0"/>
+          <w:lang w:val="it-IT"/>
+        </w:rPr>
+        <w:t>occupati dalla vita lavorativa, risulta difficoltoso trovare dei momenti in cui tutti i componenti del gruppo risultino liberi, tralasciando i daily meeting, comportando un potenziale problema a rispettare i tempi di consegna.</w:t>
+      </w:r>
     </w:p>
     <w:p>
       <w:pPr>
@@ -2034,6 +2333,1400 @@
         <w:spacing w:before="0" w:line="240" w:lineRule="auto"/>
         <w:rPr>
           <w:rFonts w:ascii="Times Roman" w:cs="Times Roman" w:hAnsi="Times Roman" w:eastAsia="Times Roman"/>
+        </w:rPr>
+      </w:pPr>
+    </w:p>
+    <w:p>
+      <w:pPr>
+        <w:pStyle w:val="Di default"/>
+        <w:spacing w:before="0" w:line="240" w:lineRule="auto"/>
+        <w:rPr>
+          <w:rFonts w:ascii="Times Roman" w:cs="Times Roman" w:hAnsi="Times Roman" w:eastAsia="Times Roman"/>
+        </w:rPr>
+      </w:pPr>
+    </w:p>
+    <w:p>
+      <w:pPr>
+        <w:pStyle w:val="Di default"/>
+        <w:spacing w:before="0" w:line="240" w:lineRule="auto"/>
+        <w:rPr>
+          <w:rFonts w:ascii="Times Roman" w:cs="Times Roman" w:hAnsi="Times Roman" w:eastAsia="Times Roman"/>
+          <w:b w:val="1"/>
+          <w:bCs w:val="1"/>
+        </w:rPr>
+      </w:pPr>
+      <w:r>
+        <w:rPr>
+          <w:rFonts w:ascii="Times Roman" w:hAnsi="Times Roman"/>
+          <w:b w:val="1"/>
+          <w:bCs w:val="1"/>
+          <w:rtl w:val="0"/>
+          <w:lang w:val="it-IT"/>
+        </w:rPr>
+        <w:t>STAFFING:</w:t>
+      </w:r>
+    </w:p>
+    <w:p>
+      <w:pPr>
+        <w:pStyle w:val="Di default"/>
+        <w:spacing w:before="0" w:line="240" w:lineRule="auto"/>
+        <w:rPr>
+          <w:rFonts w:ascii="Times Roman" w:cs="Times Roman" w:hAnsi="Times Roman" w:eastAsia="Times Roman"/>
+          <w:b w:val="1"/>
+          <w:bCs w:val="1"/>
+        </w:rPr>
+      </w:pPr>
+    </w:p>
+    <w:p>
+      <w:pPr>
+        <w:pStyle w:val="Di default"/>
+        <w:spacing w:before="0" w:line="240" w:lineRule="auto"/>
+        <w:rPr>
+          <w:rFonts w:ascii="Times Roman" w:cs="Times Roman" w:hAnsi="Times Roman" w:eastAsia="Times Roman"/>
+        </w:rPr>
+      </w:pPr>
+      <w:r>
+        <w:rPr>
+          <w:rFonts w:ascii="Times Roman" w:hAnsi="Times Roman"/>
+          <w:rtl w:val="0"/>
+          <w:lang w:val="it-IT"/>
+        </w:rPr>
+        <w:t>Silviu -&gt; Back-end developer</w:t>
+      </w:r>
+    </w:p>
+    <w:p>
+      <w:pPr>
+        <w:pStyle w:val="Di default"/>
+        <w:spacing w:before="0" w:line="240" w:lineRule="auto"/>
+        <w:rPr>
+          <w:rFonts w:ascii="Times Roman" w:cs="Times Roman" w:hAnsi="Times Roman" w:eastAsia="Times Roman"/>
+        </w:rPr>
+      </w:pPr>
+    </w:p>
+    <w:p>
+      <w:pPr>
+        <w:pStyle w:val="Di default"/>
+        <w:spacing w:before="0" w:line="240" w:lineRule="auto"/>
+        <w:rPr>
+          <w:rFonts w:ascii="Times Roman" w:cs="Times Roman" w:hAnsi="Times Roman" w:eastAsia="Times Roman"/>
+        </w:rPr>
+      </w:pPr>
+      <w:r>
+        <w:rPr>
+          <w:rFonts w:ascii="Times Roman" w:hAnsi="Times Roman"/>
+          <w:rtl w:val="0"/>
+          <w:lang w:val="it-IT"/>
+        </w:rPr>
+        <w:t>Jonathan Bommarito: Front-end developer</w:t>
+      </w:r>
+    </w:p>
+    <w:p>
+      <w:pPr>
+        <w:pStyle w:val="Di default"/>
+        <w:spacing w:before="0" w:line="240" w:lineRule="auto"/>
+        <w:rPr>
+          <w:rFonts w:ascii="Times Roman" w:cs="Times Roman" w:hAnsi="Times Roman" w:eastAsia="Times Roman"/>
+        </w:rPr>
+      </w:pPr>
+    </w:p>
+    <w:p>
+      <w:pPr>
+        <w:pStyle w:val="Di default"/>
+        <w:spacing w:before="0" w:line="240" w:lineRule="auto"/>
+        <w:rPr>
+          <w:rFonts w:ascii="Times Roman" w:cs="Times Roman" w:hAnsi="Times Roman" w:eastAsia="Times Roman"/>
+        </w:rPr>
+      </w:pPr>
+      <w:r>
+        <w:rPr>
+          <w:rFonts w:ascii="Times Roman" w:hAnsi="Times Roman"/>
+          <w:rtl w:val="0"/>
+          <w:lang w:val="it-IT"/>
+        </w:rPr>
+        <w:t>Nicol</w:t>
+      </w:r>
+      <w:r>
+        <w:rPr>
+          <w:rFonts w:ascii="Times Roman" w:hAnsi="Times Roman" w:hint="default"/>
+          <w:rtl w:val="0"/>
+          <w:lang w:val="it-IT"/>
+        </w:rPr>
+        <w:t xml:space="preserve">ò </w:t>
+      </w:r>
+      <w:r>
+        <w:rPr>
+          <w:rFonts w:ascii="Times Roman" w:hAnsi="Times Roman"/>
+          <w:rtl w:val="0"/>
+          <w:lang w:val="it-IT"/>
+        </w:rPr>
+        <w:t>Carissimi: DevOps</w:t>
+      </w:r>
+    </w:p>
+    <w:p>
+      <w:pPr>
+        <w:pStyle w:val="Di default"/>
+        <w:spacing w:before="0" w:line="240" w:lineRule="auto"/>
+        <w:rPr>
+          <w:rFonts w:ascii="Times Roman" w:cs="Times Roman" w:hAnsi="Times Roman" w:eastAsia="Times Roman"/>
+        </w:rPr>
+      </w:pPr>
+    </w:p>
+    <w:p>
+      <w:pPr>
+        <w:pStyle w:val="Di default"/>
+        <w:spacing w:before="0" w:line="240" w:lineRule="auto"/>
+        <w:rPr>
+          <w:rFonts w:ascii="Times Roman" w:cs="Times Roman" w:hAnsi="Times Roman" w:eastAsia="Times Roman"/>
+        </w:rPr>
+      </w:pPr>
+      <w:r>
+        <w:rPr>
+          <w:rFonts w:ascii="Times Roman" w:hAnsi="Times Roman"/>
+          <w:rtl w:val="0"/>
+          <w:lang w:val="it-IT"/>
+        </w:rPr>
+        <w:t>Simone Ronzoni-&gt; Full stack developer</w:t>
+      </w:r>
+    </w:p>
+    <w:p>
+      <w:pPr>
+        <w:pStyle w:val="Di default"/>
+        <w:spacing w:before="0" w:line="240" w:lineRule="auto"/>
+        <w:rPr>
+          <w:rFonts w:ascii="Times Roman" w:cs="Times Roman" w:hAnsi="Times Roman" w:eastAsia="Times Roman"/>
+          <w:b w:val="1"/>
+          <w:bCs w:val="1"/>
+        </w:rPr>
+      </w:pPr>
+    </w:p>
+    <w:p>
+      <w:pPr>
+        <w:pStyle w:val="Di default"/>
+        <w:spacing w:before="0" w:line="240" w:lineRule="auto"/>
+        <w:rPr>
+          <w:rFonts w:ascii="Times Roman" w:cs="Times Roman" w:hAnsi="Times Roman" w:eastAsia="Times Roman"/>
+          <w:b w:val="1"/>
+          <w:bCs w:val="1"/>
+        </w:rPr>
+      </w:pPr>
+    </w:p>
+    <w:p>
+      <w:pPr>
+        <w:pStyle w:val="Di default"/>
+        <w:spacing w:before="0" w:after="240" w:line="240" w:lineRule="auto"/>
+        <w:rPr>
+          <w:rFonts w:ascii="Arial" w:cs="Arial" w:hAnsi="Arial" w:eastAsia="Arial"/>
+          <w:sz w:val="29"/>
+          <w:szCs w:val="29"/>
+          <w:shd w:val="clear" w:color="auto" w:fill="ffffff"/>
+        </w:rPr>
+      </w:pPr>
+    </w:p>
+    <w:p>
+      <w:pPr>
+        <w:pStyle w:val="Di default"/>
+        <w:spacing w:before="0" w:after="240" w:line="240" w:lineRule="auto"/>
+        <w:rPr>
+          <w:rFonts w:ascii="Arial" w:cs="Arial" w:hAnsi="Arial" w:eastAsia="Arial"/>
+          <w:b w:val="1"/>
+          <w:bCs w:val="1"/>
+          <w:shd w:val="clear" w:color="auto" w:fill="ffffff"/>
+        </w:rPr>
+      </w:pPr>
+      <w:r>
+        <w:rPr>
+          <w:rFonts w:ascii="Arial" w:hAnsi="Arial"/>
+          <w:b w:val="1"/>
+          <w:bCs w:val="1"/>
+          <w:shd w:val="clear" w:color="auto" w:fill="ffffff"/>
+          <w:rtl w:val="0"/>
+          <w:lang w:val="it-IT"/>
+        </w:rPr>
+        <w:t>METODI E TECNICHE:</w:t>
+      </w:r>
+    </w:p>
+    <w:p>
+      <w:pPr>
+        <w:pStyle w:val="Di default"/>
+        <w:spacing w:before="0" w:after="240" w:line="240" w:lineRule="auto"/>
+        <w:rPr>
+          <w:rFonts w:ascii="Arial" w:cs="Arial" w:hAnsi="Arial" w:eastAsia="Arial"/>
+          <w:shd w:val="clear" w:color="auto" w:fill="ffffff"/>
+        </w:rPr>
+      </w:pPr>
+      <w:r>
+        <w:rPr>
+          <w:rFonts w:ascii="Arial" w:hAnsi="Arial"/>
+          <w:shd w:val="clear" w:color="auto" w:fill="ffffff"/>
+          <w:rtl w:val="0"/>
+          <w:lang w:val="de-DE"/>
+        </w:rPr>
+        <w:t xml:space="preserve">Per la </w:t>
+      </w:r>
+      <w:r>
+        <w:rPr>
+          <w:rFonts w:ascii="Arial" w:hAnsi="Arial"/>
+          <w:shd w:val="clear" w:color="auto" w:fill="ffffff"/>
+          <w:rtl w:val="0"/>
+          <w:lang w:val="it-IT"/>
+        </w:rPr>
+        <w:t xml:space="preserve">documentazione in fase di requirement-engineering e design </w:t>
+      </w:r>
+      <w:r>
+        <w:rPr>
+          <w:rFonts w:ascii="Arial" w:hAnsi="Arial"/>
+          <w:shd w:val="clear" w:color="auto" w:fill="ffffff"/>
+          <w:rtl w:val="0"/>
+          <w:lang w:val="de-DE"/>
+        </w:rPr>
+        <w:t>utilizzeremo UML:</w:t>
+      </w:r>
+    </w:p>
+    <w:p>
+      <w:pPr>
+        <w:pStyle w:val="Di default"/>
+        <w:numPr>
+          <w:ilvl w:val="0"/>
+          <w:numId w:val="4"/>
+        </w:numPr>
+        <w:spacing w:before="0" w:after="240" w:line="240" w:lineRule="auto"/>
+        <w:rPr>
+          <w:rFonts w:ascii="Arial" w:hAnsi="Arial"/>
+          <w:shd w:val="clear" w:color="auto" w:fill="ffffff"/>
+          <w:lang w:val="it-IT"/>
+        </w:rPr>
+      </w:pPr>
+      <w:r>
+        <w:rPr>
+          <w:rFonts w:ascii="Arial" w:hAnsi="Arial"/>
+          <w:shd w:val="clear" w:color="auto" w:fill="ffffff"/>
+          <w:rtl w:val="0"/>
+          <w:lang w:val="it-IT"/>
+        </w:rPr>
+        <w:t>Use Case Diagram</w:t>
+      </w:r>
+      <w:r>
+        <w:rPr>
+          <w:rFonts w:ascii="Arial" w:hAnsi="Arial"/>
+          <w:shd w:val="clear" w:color="auto" w:fill="ffffff"/>
+          <w:rtl w:val="0"/>
+          <w:lang w:val="de-DE"/>
+        </w:rPr>
+        <w:t>, per descrivere le funzioni e i servizi forniti dal sistema e</w:t>
+      </w:r>
+      <w:r>
+        <w:rPr>
+          <w:rFonts w:ascii="Arial" w:hAnsi="Arial"/>
+          <w:shd w:val="clear" w:color="auto" w:fill="ffffff"/>
+          <w:rtl w:val="0"/>
+          <w:lang w:val="it-IT"/>
+        </w:rPr>
+        <w:t xml:space="preserve"> c</w:t>
+      </w:r>
+      <w:r>
+        <w:rPr>
+          <w:rFonts w:ascii="Arial" w:hAnsi="Arial"/>
+          <w:shd w:val="clear" w:color="auto" w:fill="ffffff"/>
+          <w:rtl w:val="0"/>
+          <w:lang w:val="de-DE"/>
+        </w:rPr>
+        <w:t xml:space="preserve">ome </w:t>
+      </w:r>
+      <w:r>
+        <w:rPr>
+          <w:rFonts w:ascii="Arial" w:hAnsi="Arial"/>
+          <w:shd w:val="clear" w:color="auto" w:fill="ffffff"/>
+          <w:rtl w:val="0"/>
+          <w:lang w:val="it-IT"/>
+        </w:rPr>
+        <w:t xml:space="preserve">gli attori </w:t>
+      </w:r>
+      <w:r>
+        <w:rPr>
+          <w:rFonts w:ascii="Arial" w:hAnsi="Arial"/>
+          <w:shd w:val="clear" w:color="auto" w:fill="ffffff"/>
+          <w:rtl w:val="0"/>
+          <w:lang w:val="de-DE"/>
+        </w:rPr>
+        <w:t>che interagiscono con il sistema li percepiscono e li usano;</w:t>
+      </w:r>
+    </w:p>
+    <w:p>
+      <w:pPr>
+        <w:pStyle w:val="Di default"/>
+        <w:numPr>
+          <w:ilvl w:val="0"/>
+          <w:numId w:val="4"/>
+        </w:numPr>
+        <w:spacing w:before="0" w:after="240" w:line="240" w:lineRule="auto"/>
+        <w:rPr>
+          <w:rFonts w:ascii="Arial" w:hAnsi="Arial"/>
+          <w:shd w:val="clear" w:color="auto" w:fill="ffffff"/>
+          <w:lang w:val="it-IT"/>
+        </w:rPr>
+      </w:pPr>
+      <w:r>
+        <w:rPr>
+          <w:rFonts w:ascii="Arial" w:hAnsi="Arial"/>
+          <w:shd w:val="clear" w:color="auto" w:fill="ffffff"/>
+          <w:rtl w:val="0"/>
+          <w:lang w:val="it-IT"/>
+        </w:rPr>
+        <w:t>Class Diagram</w:t>
+      </w:r>
+      <w:r>
+        <w:rPr>
+          <w:rFonts w:ascii="Arial" w:hAnsi="Arial"/>
+          <w:shd w:val="clear" w:color="auto" w:fill="ffffff"/>
+          <w:rtl w:val="0"/>
+          <w:lang w:val="de-DE"/>
+        </w:rPr>
+        <w:t xml:space="preserve"> </w:t>
+      </w:r>
+      <w:r>
+        <w:rPr>
+          <w:rFonts w:ascii="Arial" w:hAnsi="Arial"/>
+          <w:shd w:val="clear" w:color="auto" w:fill="ffffff"/>
+          <w:rtl w:val="0"/>
+          <w:lang w:val="it-IT"/>
+        </w:rPr>
+        <w:t>per rappresentare la struttura statica del sistema descrivendo quindi entit</w:t>
+      </w:r>
+      <w:r>
+        <w:rPr>
+          <w:rFonts w:ascii="Arial" w:hAnsi="Arial" w:hint="default"/>
+          <w:shd w:val="clear" w:color="auto" w:fill="ffffff"/>
+          <w:rtl w:val="0"/>
+          <w:lang w:val="it-IT"/>
+        </w:rPr>
+        <w:t xml:space="preserve">à </w:t>
+      </w:r>
+      <w:r>
+        <w:rPr>
+          <w:rFonts w:ascii="Arial" w:hAnsi="Arial"/>
+          <w:shd w:val="clear" w:color="auto" w:fill="ffffff"/>
+          <w:rtl w:val="0"/>
+          <w:lang w:val="it-IT"/>
+        </w:rPr>
+        <w:t>e le loro relazioni;</w:t>
+      </w:r>
+    </w:p>
+    <w:p>
+      <w:pPr>
+        <w:pStyle w:val="Di default"/>
+        <w:numPr>
+          <w:ilvl w:val="0"/>
+          <w:numId w:val="4"/>
+        </w:numPr>
+        <w:spacing w:before="0" w:after="240" w:line="240" w:lineRule="auto"/>
+        <w:rPr>
+          <w:rFonts w:ascii="Arial" w:hAnsi="Arial"/>
+          <w:shd w:val="clear" w:color="auto" w:fill="ffffff"/>
+          <w:lang w:val="it-IT"/>
+        </w:rPr>
+      </w:pPr>
+      <w:r>
+        <w:rPr>
+          <w:rFonts w:ascii="Arial" w:hAnsi="Arial"/>
+          <w:shd w:val="clear" w:color="auto" w:fill="ffffff"/>
+          <w:rtl w:val="0"/>
+          <w:lang w:val="it-IT"/>
+        </w:rPr>
+        <w:t>Sequence Diagram</w:t>
+      </w:r>
+      <w:r>
+        <w:rPr>
+          <w:rFonts w:ascii="Arial" w:hAnsi="Arial"/>
+          <w:shd w:val="clear" w:color="auto" w:fill="ffffff"/>
+          <w:rtl w:val="0"/>
+          <w:lang w:val="de-DE"/>
+        </w:rPr>
+        <w:t xml:space="preserve"> che descriv</w:t>
+      </w:r>
+      <w:r>
+        <w:rPr>
+          <w:rFonts w:ascii="Arial" w:hAnsi="Arial"/>
+          <w:shd w:val="clear" w:color="auto" w:fill="ffffff"/>
+          <w:rtl w:val="0"/>
+          <w:lang w:val="it-IT"/>
+        </w:rPr>
+        <w:t>e</w:t>
+      </w:r>
+      <w:r>
+        <w:rPr>
+          <w:rFonts w:ascii="Arial" w:hAnsi="Arial"/>
+          <w:shd w:val="clear" w:color="auto" w:fill="ffffff"/>
+          <w:rtl w:val="0"/>
+          <w:lang w:val="de-DE"/>
+        </w:rPr>
+        <w:t xml:space="preserve"> </w:t>
+      </w:r>
+      <w:r>
+        <w:rPr>
+          <w:rFonts w:ascii="Arial" w:hAnsi="Arial"/>
+          <w:shd w:val="clear" w:color="auto" w:fill="ffffff"/>
+          <w:rtl w:val="0"/>
+          <w:lang w:val="it-IT"/>
+        </w:rPr>
+        <w:t>in che ordine devono essere scambiate sequenze di messaggi per completare una task</w:t>
+      </w:r>
+    </w:p>
+    <w:p>
+      <w:pPr>
+        <w:pStyle w:val="Di default"/>
+        <w:numPr>
+          <w:ilvl w:val="0"/>
+          <w:numId w:val="4"/>
+        </w:numPr>
+        <w:spacing w:before="0" w:after="240" w:line="240" w:lineRule="auto"/>
+        <w:rPr>
+          <w:rFonts w:ascii="Arial" w:hAnsi="Arial"/>
+          <w:shd w:val="clear" w:color="auto" w:fill="ffffff"/>
+          <w:lang w:val="de-DE"/>
+        </w:rPr>
+      </w:pPr>
+      <w:r>
+        <w:rPr>
+          <w:rFonts w:ascii="Arial" w:hAnsi="Arial"/>
+          <w:shd w:val="clear" w:color="auto" w:fill="ffffff"/>
+          <w:rtl w:val="0"/>
+          <w:lang w:val="de-DE"/>
+        </w:rPr>
+        <w:t xml:space="preserve">Activity </w:t>
+      </w:r>
+      <w:r>
+        <w:rPr>
+          <w:rFonts w:ascii="Arial" w:hAnsi="Arial"/>
+          <w:shd w:val="clear" w:color="auto" w:fill="ffffff"/>
+          <w:rtl w:val="0"/>
+          <w:lang w:val="it-IT"/>
+        </w:rPr>
+        <w:t>D</w:t>
+      </w:r>
+      <w:r>
+        <w:rPr>
+          <w:rFonts w:ascii="Arial" w:hAnsi="Arial"/>
+          <w:shd w:val="clear" w:color="auto" w:fill="ffffff"/>
+          <w:rtl w:val="0"/>
+          <w:lang w:val="de-DE"/>
+        </w:rPr>
+        <w:t>iagram, utilizzato per descrivere l'attivit</w:t>
+      </w:r>
+      <w:r>
+        <w:rPr>
+          <w:rFonts w:ascii="Arial" w:hAnsi="Arial" w:hint="default"/>
+          <w:shd w:val="clear" w:color="auto" w:fill="ffffff"/>
+          <w:rtl w:val="0"/>
+          <w:lang w:val="de-DE"/>
+        </w:rPr>
+        <w:t xml:space="preserve">à </w:t>
+      </w:r>
+      <w:r>
+        <w:rPr>
+          <w:rFonts w:ascii="Arial" w:hAnsi="Arial"/>
+          <w:shd w:val="clear" w:color="auto" w:fill="ffffff"/>
+          <w:rtl w:val="0"/>
+          <w:lang w:val="de-DE"/>
+        </w:rPr>
+        <w:t>e il suo processo;</w:t>
+      </w:r>
+    </w:p>
+    <w:p>
+      <w:pPr>
+        <w:pStyle w:val="Di default"/>
+        <w:numPr>
+          <w:ilvl w:val="0"/>
+          <w:numId w:val="4"/>
+        </w:numPr>
+        <w:spacing w:before="0" w:after="240" w:line="240" w:lineRule="auto"/>
+        <w:rPr>
+          <w:rFonts w:ascii="Arial" w:hAnsi="Arial"/>
+          <w:shd w:val="clear" w:color="auto" w:fill="ffffff"/>
+          <w:lang w:val="de-DE"/>
+        </w:rPr>
+      </w:pPr>
+      <w:r>
+        <w:rPr>
+          <w:rFonts w:ascii="Arial" w:hAnsi="Arial"/>
+          <w:shd w:val="clear" w:color="auto" w:fill="ffffff"/>
+          <w:rtl w:val="0"/>
+          <w:lang w:val="de-DE"/>
+        </w:rPr>
+        <w:t xml:space="preserve"> </w:t>
+      </w:r>
+      <w:r>
+        <w:rPr>
+          <w:rFonts w:ascii="Arial" w:hAnsi="Arial"/>
+          <w:shd w:val="clear" w:color="auto" w:fill="ffffff"/>
+          <w:rtl w:val="0"/>
+          <w:lang w:val="it-IT"/>
+        </w:rPr>
+        <w:t xml:space="preserve">State Machine Diagram </w:t>
+      </w:r>
+      <w:r>
+        <w:rPr>
+          <w:rFonts w:ascii="Arial" w:hAnsi="Arial"/>
+          <w:shd w:val="clear" w:color="auto" w:fill="ffffff"/>
+          <w:rtl w:val="0"/>
+          <w:lang w:val="de-DE"/>
+        </w:rPr>
+        <w:t xml:space="preserve">che descrive </w:t>
+      </w:r>
+      <w:r>
+        <w:rPr>
+          <w:rFonts w:ascii="Arial" w:hAnsi="Arial"/>
+          <w:shd w:val="clear" w:color="auto" w:fill="ffffff"/>
+          <w:rtl w:val="0"/>
+          <w:lang w:val="it-IT"/>
+        </w:rPr>
+        <w:t>gli stati possibili in cui un oggetto pu</w:t>
+      </w:r>
+      <w:r>
+        <w:rPr>
+          <w:rFonts w:ascii="Arial" w:hAnsi="Arial" w:hint="default"/>
+          <w:shd w:val="clear" w:color="auto" w:fill="ffffff"/>
+          <w:rtl w:val="0"/>
+          <w:lang w:val="it-IT"/>
+        </w:rPr>
+        <w:t xml:space="preserve">ò </w:t>
+      </w:r>
+      <w:r>
+        <w:rPr>
+          <w:rFonts w:ascii="Arial" w:hAnsi="Arial"/>
+          <w:shd w:val="clear" w:color="auto" w:fill="ffffff"/>
+          <w:rtl w:val="0"/>
+          <w:lang w:val="it-IT"/>
+        </w:rPr>
+        <w:t>trovarsi e le possibili transizioni tra questi stati.</w:t>
+      </w:r>
+    </w:p>
+    <w:p>
+      <w:pPr>
+        <w:pStyle w:val="Di default"/>
+        <w:spacing w:before="0" w:after="240" w:line="240" w:lineRule="auto"/>
+        <w:rPr>
+          <w:rFonts w:ascii="Arial" w:cs="Arial" w:hAnsi="Arial" w:eastAsia="Arial"/>
+          <w:shd w:val="clear" w:color="auto" w:fill="ffffff"/>
+        </w:rPr>
+      </w:pPr>
+    </w:p>
+    <w:p>
+      <w:pPr>
+        <w:pStyle w:val="Di default"/>
+        <w:spacing w:before="0" w:after="240" w:line="240" w:lineRule="auto"/>
+        <w:rPr>
+          <w:rFonts w:ascii="Arial" w:cs="Arial" w:hAnsi="Arial" w:eastAsia="Arial"/>
+          <w:shd w:val="clear" w:color="auto" w:fill="ffffff"/>
+        </w:rPr>
+      </w:pPr>
+      <w:r>
+        <w:rPr>
+          <w:rFonts w:ascii="Arial" w:hAnsi="Arial"/>
+          <w:shd w:val="clear" w:color="auto" w:fill="ffffff"/>
+          <w:rtl w:val="0"/>
+          <w:lang w:val="it-IT"/>
+        </w:rPr>
+        <w:t>Utilizzo di GitHub per il versioning del progetto.</w:t>
+      </w:r>
+    </w:p>
+    <w:p>
+      <w:pPr>
+        <w:pStyle w:val="Di default"/>
+        <w:spacing w:before="0" w:after="240" w:line="240" w:lineRule="auto"/>
+        <w:rPr>
+          <w:rFonts w:ascii="Arial" w:cs="Arial" w:hAnsi="Arial" w:eastAsia="Arial"/>
+          <w:shd w:val="clear" w:color="auto" w:fill="ffffff"/>
+        </w:rPr>
+      </w:pPr>
+      <w:r>
+        <w:rPr>
+          <w:rFonts w:ascii="Arial" w:hAnsi="Arial"/>
+          <w:shd w:val="clear" w:color="auto" w:fill="ffffff"/>
+          <w:rtl w:val="0"/>
+          <w:lang w:val="it-IT"/>
+        </w:rPr>
+        <w:t>Si ritaglier</w:t>
+      </w:r>
+      <w:r>
+        <w:rPr>
+          <w:rFonts w:ascii="Arial" w:hAnsi="Arial" w:hint="default"/>
+          <w:shd w:val="clear" w:color="auto" w:fill="ffffff"/>
+          <w:rtl w:val="0"/>
+          <w:lang w:val="it-IT"/>
+        </w:rPr>
+        <w:t xml:space="preserve">à </w:t>
+      </w:r>
+      <w:r>
+        <w:rPr>
+          <w:rFonts w:ascii="Arial" w:hAnsi="Arial"/>
+          <w:shd w:val="clear" w:color="auto" w:fill="ffffff"/>
+          <w:rtl w:val="0"/>
+          <w:lang w:val="it-IT"/>
+        </w:rPr>
+        <w:t>una porzione di tempo per ogni sprint dedicata ai test di feautures.</w:t>
+      </w:r>
+    </w:p>
+    <w:p>
+      <w:pPr>
+        <w:pStyle w:val="Di default"/>
+        <w:spacing w:before="0" w:after="240" w:line="240" w:lineRule="auto"/>
+        <w:rPr>
+          <w:rFonts w:ascii="Arial" w:cs="Arial" w:hAnsi="Arial" w:eastAsia="Arial"/>
+          <w:b w:val="1"/>
+          <w:bCs w:val="1"/>
+          <w:shd w:val="clear" w:color="auto" w:fill="ffffff"/>
+        </w:rPr>
+      </w:pPr>
+      <w:r>
+        <w:rPr>
+          <w:rFonts w:ascii="Arial" w:hAnsi="Arial"/>
+          <w:b w:val="1"/>
+          <w:bCs w:val="1"/>
+          <w:shd w:val="clear" w:color="auto" w:fill="ffffff"/>
+          <w:rtl w:val="0"/>
+          <w:lang w:val="it-IT"/>
+        </w:rPr>
+        <w:t>RISORSE:</w:t>
+      </w:r>
+    </w:p>
+    <w:p>
+      <w:pPr>
+        <w:pStyle w:val="Di default"/>
+        <w:spacing w:before="0" w:after="240" w:line="240" w:lineRule="auto"/>
+        <w:rPr>
+          <w:rFonts w:ascii="Arial" w:cs="Arial" w:hAnsi="Arial" w:eastAsia="Arial"/>
+          <w:shd w:val="clear" w:color="auto" w:fill="ffffff"/>
+        </w:rPr>
+      </w:pPr>
+      <w:r>
+        <w:rPr>
+          <w:rFonts w:ascii="Arial" w:hAnsi="Arial"/>
+          <w:shd w:val="clear" w:color="auto" w:fill="ffffff"/>
+          <w:rtl w:val="0"/>
+          <w:lang w:val="it-IT"/>
+        </w:rPr>
+        <w:t>Per lo sviluppo del progetto sar</w:t>
+      </w:r>
+      <w:r>
+        <w:rPr>
+          <w:rFonts w:ascii="Arial" w:hAnsi="Arial" w:hint="default"/>
+          <w:shd w:val="clear" w:color="auto" w:fill="ffffff"/>
+          <w:rtl w:val="0"/>
+          <w:lang w:val="it-IT"/>
+        </w:rPr>
+        <w:t xml:space="preserve">à </w:t>
+      </w:r>
+      <w:r>
+        <w:rPr>
+          <w:rFonts w:ascii="Arial" w:hAnsi="Arial"/>
+          <w:shd w:val="clear" w:color="auto" w:fill="ffffff"/>
+          <w:rtl w:val="0"/>
+          <w:lang w:val="it-IT"/>
+        </w:rPr>
+        <w:t>richiesto:</w:t>
+      </w:r>
+    </w:p>
+    <w:p>
+      <w:pPr>
+        <w:pStyle w:val="Di default"/>
+        <w:numPr>
+          <w:ilvl w:val="0"/>
+          <w:numId w:val="5"/>
+        </w:numPr>
+        <w:spacing w:before="0" w:after="240" w:line="240" w:lineRule="auto"/>
+        <w:rPr>
+          <w:rFonts w:ascii="Arial" w:hAnsi="Arial"/>
+          <w:shd w:val="clear" w:color="auto" w:fill="ffffff"/>
+          <w:lang w:val="it-IT"/>
+        </w:rPr>
+      </w:pPr>
+      <w:r>
+        <w:rPr>
+          <w:rFonts w:ascii="Arial" w:hAnsi="Arial"/>
+          <w:shd w:val="clear" w:color="auto" w:fill="ffffff"/>
+          <w:rtl w:val="0"/>
+          <w:lang w:val="it-IT"/>
+        </w:rPr>
+        <w:t>l' utilizzo di un server fornito da Altervista;</w:t>
+      </w:r>
+    </w:p>
+    <w:p>
+      <w:pPr>
+        <w:pStyle w:val="Di default"/>
+        <w:numPr>
+          <w:ilvl w:val="0"/>
+          <w:numId w:val="5"/>
+        </w:numPr>
+        <w:spacing w:before="0" w:after="240" w:line="240" w:lineRule="auto"/>
+        <w:rPr>
+          <w:rFonts w:ascii="Arial" w:hAnsi="Arial"/>
+          <w:shd w:val="clear" w:color="auto" w:fill="ffffff"/>
+          <w:lang w:val="it-IT"/>
+        </w:rPr>
+      </w:pPr>
+      <w:r>
+        <w:rPr>
+          <w:rFonts w:ascii="Arial" w:hAnsi="Arial"/>
+          <w:shd w:val="clear" w:color="auto" w:fill="ffffff"/>
+          <w:rtl w:val="0"/>
+          <w:lang w:val="it-IT"/>
+        </w:rPr>
+        <w:t>Per l' installazione delle dipendenze sul server sar</w:t>
+      </w:r>
+      <w:r>
+        <w:rPr>
+          <w:rFonts w:ascii="Arial" w:hAnsi="Arial" w:hint="default"/>
+          <w:shd w:val="clear" w:color="auto" w:fill="ffffff"/>
+          <w:rtl w:val="0"/>
+          <w:lang w:val="it-IT"/>
+        </w:rPr>
+        <w:t xml:space="preserve">à </w:t>
+      </w:r>
+      <w:r>
+        <w:rPr>
+          <w:rFonts w:ascii="Arial" w:hAnsi="Arial"/>
+          <w:shd w:val="clear" w:color="auto" w:fill="ffffff"/>
+          <w:rtl w:val="0"/>
+          <w:lang w:val="it-IT"/>
+        </w:rPr>
+        <w:t>necessario l' ausilio di npm.</w:t>
+      </w:r>
+    </w:p>
+    <w:p>
+      <w:pPr>
+        <w:pStyle w:val="Di default"/>
+        <w:spacing w:before="0" w:after="240" w:line="240" w:lineRule="auto"/>
+        <w:rPr>
+          <w:rFonts w:ascii="Arial" w:cs="Arial" w:hAnsi="Arial" w:eastAsia="Arial"/>
+          <w:shd w:val="clear" w:color="auto" w:fill="ffffff"/>
+        </w:rPr>
+      </w:pPr>
+    </w:p>
+    <w:p>
+      <w:pPr>
+        <w:pStyle w:val="Di default"/>
+        <w:spacing w:before="0" w:after="240" w:line="240" w:lineRule="auto"/>
+        <w:rPr>
+          <w:rFonts w:ascii="Arial" w:cs="Arial" w:hAnsi="Arial" w:eastAsia="Arial"/>
+          <w:b w:val="1"/>
+          <w:bCs w:val="1"/>
+          <w:shd w:val="clear" w:color="auto" w:fill="ffffff"/>
+        </w:rPr>
+      </w:pPr>
+      <w:r>
+        <w:rPr>
+          <w:rFonts w:ascii="Arial" w:hAnsi="Arial"/>
+          <w:b w:val="1"/>
+          <w:bCs w:val="1"/>
+          <w:shd w:val="clear" w:color="auto" w:fill="ffffff"/>
+          <w:rtl w:val="0"/>
+          <w:lang w:val="it-IT"/>
+        </w:rPr>
+        <w:t>QUALIT</w:t>
+      </w:r>
+      <w:r>
+        <w:rPr>
+          <w:rFonts w:ascii="Arial" w:hAnsi="Arial" w:hint="default"/>
+          <w:b w:val="1"/>
+          <w:bCs w:val="1"/>
+          <w:shd w:val="clear" w:color="auto" w:fill="ffffff"/>
+          <w:rtl w:val="0"/>
+          <w:lang w:val="it-IT"/>
+        </w:rPr>
+        <w:t>Á</w:t>
+      </w:r>
+      <w:r>
+        <w:rPr>
+          <w:rFonts w:ascii="Arial" w:hAnsi="Arial"/>
+          <w:b w:val="1"/>
+          <w:bCs w:val="1"/>
+          <w:shd w:val="clear" w:color="auto" w:fill="ffffff"/>
+          <w:rtl w:val="0"/>
+          <w:lang w:val="it-IT"/>
+        </w:rPr>
+        <w:t>:</w:t>
+      </w:r>
+    </w:p>
+    <w:p>
+      <w:pPr>
+        <w:pStyle w:val="Di default"/>
+        <w:spacing w:before="0" w:after="240" w:line="240" w:lineRule="auto"/>
+        <w:rPr>
+          <w:rFonts w:ascii="Arial" w:cs="Arial" w:hAnsi="Arial" w:eastAsia="Arial"/>
+          <w:shd w:val="clear" w:color="auto" w:fill="ffffff"/>
+        </w:rPr>
+      </w:pPr>
+      <w:r>
+        <w:rPr>
+          <w:rFonts w:ascii="Arial" w:hAnsi="Arial"/>
+          <w:shd w:val="clear" w:color="auto" w:fill="ffffff"/>
+          <w:rtl w:val="0"/>
+          <w:lang w:val="it-IT"/>
+        </w:rPr>
+        <w:t>Per garantire la qualit</w:t>
+      </w:r>
+      <w:r>
+        <w:rPr>
+          <w:rFonts w:ascii="Arial" w:hAnsi="Arial" w:hint="default"/>
+          <w:shd w:val="clear" w:color="auto" w:fill="ffffff"/>
+          <w:rtl w:val="0"/>
+          <w:lang w:val="it-IT"/>
+        </w:rPr>
+        <w:t xml:space="preserve">à </w:t>
+      </w:r>
+      <w:r>
+        <w:rPr>
+          <w:rFonts w:ascii="Arial" w:hAnsi="Arial"/>
+          <w:shd w:val="clear" w:color="auto" w:fill="ffffff"/>
+          <w:rtl w:val="0"/>
+          <w:lang w:val="it-IT"/>
+        </w:rPr>
+        <w:t>nel progetto si sono seguite le best practise per evitare problematiche gi</w:t>
+      </w:r>
+      <w:r>
+        <w:rPr>
+          <w:rFonts w:ascii="Arial" w:hAnsi="Arial" w:hint="default"/>
+          <w:shd w:val="clear" w:color="auto" w:fill="ffffff"/>
+          <w:rtl w:val="0"/>
+          <w:lang w:val="it-IT"/>
+        </w:rPr>
+        <w:t xml:space="preserve">à </w:t>
+      </w:r>
+      <w:r>
+        <w:rPr>
+          <w:rFonts w:ascii="Arial" w:hAnsi="Arial"/>
+          <w:shd w:val="clear" w:color="auto" w:fill="ffffff"/>
+          <w:rtl w:val="0"/>
+          <w:lang w:val="it-IT"/>
+        </w:rPr>
+        <w:t>note (SQL injection...) e ad aumentare la complessiva solidit</w:t>
+      </w:r>
+      <w:r>
+        <w:rPr>
+          <w:rFonts w:ascii="Arial" w:hAnsi="Arial" w:hint="default"/>
+          <w:shd w:val="clear" w:color="auto" w:fill="ffffff"/>
+          <w:rtl w:val="0"/>
+          <w:lang w:val="it-IT"/>
+        </w:rPr>
+        <w:t xml:space="preserve">à </w:t>
+      </w:r>
+      <w:r>
+        <w:rPr>
+          <w:rFonts w:ascii="Arial" w:hAnsi="Arial"/>
+          <w:shd w:val="clear" w:color="auto" w:fill="ffffff"/>
+          <w:rtl w:val="0"/>
+          <w:lang w:val="it-IT"/>
+        </w:rPr>
+        <w:t>del sistema.</w:t>
+      </w:r>
+    </w:p>
+    <w:p>
+      <w:pPr>
+        <w:pStyle w:val="Di default"/>
+        <w:spacing w:before="0" w:after="240" w:line="240" w:lineRule="auto"/>
+        <w:rPr>
+          <w:rFonts w:ascii="Arial" w:cs="Arial" w:hAnsi="Arial" w:eastAsia="Arial"/>
+          <w:shd w:val="clear" w:color="auto" w:fill="ffffff"/>
+        </w:rPr>
+      </w:pPr>
+    </w:p>
+    <w:p>
+      <w:pPr>
+        <w:pStyle w:val="Di default"/>
+        <w:spacing w:before="0" w:after="240" w:line="240" w:lineRule="auto"/>
+        <w:rPr>
+          <w:rFonts w:ascii="Arial" w:cs="Arial" w:hAnsi="Arial" w:eastAsia="Arial"/>
+          <w:b w:val="1"/>
+          <w:bCs w:val="1"/>
+          <w:sz w:val="29"/>
+          <w:szCs w:val="29"/>
+          <w:shd w:val="clear" w:color="auto" w:fill="ffffff"/>
+        </w:rPr>
+      </w:pPr>
+      <w:r>
+        <w:rPr>
+          <w:rFonts w:ascii="Arial" w:hAnsi="Arial"/>
+          <w:b w:val="1"/>
+          <w:bCs w:val="1"/>
+          <w:sz w:val="24"/>
+          <w:szCs w:val="24"/>
+          <w:shd w:val="clear" w:color="auto" w:fill="ffffff"/>
+          <w:rtl w:val="0"/>
+          <w:lang w:val="it-IT"/>
+        </w:rPr>
+        <w:t>BUDGET</w:t>
+      </w:r>
+      <w:r>
+        <w:rPr>
+          <w:rFonts w:ascii="Arial" w:hAnsi="Arial"/>
+          <w:b w:val="1"/>
+          <w:bCs w:val="1"/>
+          <w:sz w:val="29"/>
+          <w:szCs w:val="29"/>
+          <w:shd w:val="clear" w:color="auto" w:fill="ffffff"/>
+          <w:rtl w:val="0"/>
+          <w:lang w:val="it-IT"/>
+        </w:rPr>
+        <w:t>:</w:t>
+      </w:r>
+    </w:p>
+    <w:p>
+      <w:pPr>
+        <w:pStyle w:val="Di default"/>
+        <w:spacing w:before="0" w:after="240" w:line="240" w:lineRule="auto"/>
+        <w:rPr>
+          <w:rFonts w:ascii="Arial" w:cs="Arial" w:hAnsi="Arial" w:eastAsia="Arial"/>
+          <w:shd w:val="clear" w:color="auto" w:fill="ffffff"/>
+        </w:rPr>
+      </w:pPr>
+      <w:r>
+        <w:rPr>
+          <w:rFonts w:ascii="Arial" w:hAnsi="Arial"/>
+          <w:shd w:val="clear" w:color="auto" w:fill="ffffff"/>
+          <w:rtl w:val="0"/>
+          <w:lang w:val="it-IT"/>
+        </w:rPr>
+        <w:t>Il budget nella versione iniziale non preveder</w:t>
+      </w:r>
+      <w:r>
+        <w:rPr>
+          <w:rFonts w:ascii="Arial" w:hAnsi="Arial" w:hint="default"/>
+          <w:shd w:val="clear" w:color="auto" w:fill="ffffff"/>
+          <w:rtl w:val="0"/>
+          <w:lang w:val="it-IT"/>
+        </w:rPr>
+        <w:t xml:space="preserve">à </w:t>
+      </w:r>
+      <w:r>
+        <w:rPr>
+          <w:rFonts w:ascii="Arial" w:hAnsi="Arial"/>
+          <w:shd w:val="clear" w:color="auto" w:fill="ffffff"/>
+          <w:rtl w:val="0"/>
+          <w:lang w:val="it-IT"/>
+        </w:rPr>
+        <w:t>alcun tipo di costo legato ai sistemi utilizzati, infatti il server su cui verr</w:t>
+      </w:r>
+      <w:r>
+        <w:rPr>
+          <w:rFonts w:ascii="Arial" w:hAnsi="Arial" w:hint="default"/>
+          <w:shd w:val="clear" w:color="auto" w:fill="ffffff"/>
+          <w:rtl w:val="0"/>
+          <w:lang w:val="it-IT"/>
+        </w:rPr>
+        <w:t xml:space="preserve">à </w:t>
+      </w:r>
+      <w:r>
+        <w:rPr>
+          <w:rFonts w:ascii="Arial" w:hAnsi="Arial"/>
+          <w:shd w:val="clear" w:color="auto" w:fill="ffffff"/>
+          <w:rtl w:val="0"/>
+          <w:lang w:val="it-IT"/>
+        </w:rPr>
+        <w:t xml:space="preserve">hostato </w:t>
+      </w:r>
+      <w:r>
+        <w:rPr>
+          <w:rFonts w:ascii="Arial" w:hAnsi="Arial" w:hint="default"/>
+          <w:shd w:val="clear" w:color="auto" w:fill="ffffff"/>
+          <w:rtl w:val="0"/>
+          <w:lang w:val="it-IT"/>
+        </w:rPr>
+        <w:t xml:space="preserve">è </w:t>
+      </w:r>
+      <w:r>
+        <w:rPr>
+          <w:rFonts w:ascii="Arial" w:hAnsi="Arial"/>
+          <w:shd w:val="clear" w:color="auto" w:fill="ffffff"/>
+          <w:rtl w:val="0"/>
+          <w:lang w:val="it-IT"/>
+        </w:rPr>
+        <w:t xml:space="preserve">gratuito in quanto il provider del servizio </w:t>
+      </w:r>
+      <w:r>
+        <w:rPr>
+          <w:rFonts w:ascii="Arial" w:hAnsi="Arial" w:hint="default"/>
+          <w:shd w:val="clear" w:color="auto" w:fill="ffffff"/>
+          <w:rtl w:val="0"/>
+          <w:lang w:val="it-IT"/>
+        </w:rPr>
+        <w:t xml:space="preserve">è </w:t>
+      </w:r>
+      <w:r>
+        <w:rPr>
+          <w:rFonts w:ascii="Arial" w:hAnsi="Arial"/>
+          <w:shd w:val="clear" w:color="auto" w:fill="ffffff"/>
+          <w:rtl w:val="0"/>
+          <w:lang w:val="it-IT"/>
+        </w:rPr>
+        <w:t>Altervista.</w:t>
+      </w:r>
+    </w:p>
+    <w:p>
+      <w:pPr>
+        <w:pStyle w:val="Di default"/>
+        <w:spacing w:before="0" w:after="240" w:line="240" w:lineRule="auto"/>
+        <w:rPr>
+          <w:rFonts w:ascii="Arial" w:cs="Arial" w:hAnsi="Arial" w:eastAsia="Arial"/>
+          <w:shd w:val="clear" w:color="auto" w:fill="ffffff"/>
+        </w:rPr>
+      </w:pPr>
+      <w:r>
+        <w:rPr>
+          <w:rFonts w:ascii="Arial" w:hAnsi="Arial"/>
+          <w:shd w:val="clear" w:color="auto" w:fill="ffffff"/>
+          <w:rtl w:val="0"/>
+          <w:lang w:val="it-IT"/>
+        </w:rPr>
+        <w:t xml:space="preserve">Il costo del personale che ha lavorato al progetto </w:t>
+      </w:r>
+      <w:r>
+        <w:rPr>
+          <w:rFonts w:ascii="Arial" w:hAnsi="Arial" w:hint="default"/>
+          <w:shd w:val="clear" w:color="auto" w:fill="ffffff"/>
+          <w:rtl w:val="0"/>
+          <w:lang w:val="it-IT"/>
+        </w:rPr>
+        <w:t xml:space="preserve">è </w:t>
+      </w:r>
+      <w:r>
+        <w:rPr>
+          <w:rFonts w:ascii="Arial" w:hAnsi="Arial"/>
+          <w:shd w:val="clear" w:color="auto" w:fill="ffffff"/>
+          <w:rtl w:val="0"/>
+          <w:lang w:val="it-IT"/>
+        </w:rPr>
+        <w:t>nullo.</w:t>
+      </w:r>
+    </w:p>
+    <w:p>
+      <w:pPr>
+        <w:pStyle w:val="Di default"/>
+        <w:spacing w:before="0" w:after="240" w:line="240" w:lineRule="auto"/>
+        <w:rPr>
+          <w:rFonts w:ascii="Arial" w:cs="Arial" w:hAnsi="Arial" w:eastAsia="Arial"/>
+          <w:b w:val="1"/>
+          <w:bCs w:val="1"/>
+          <w:shd w:val="clear" w:color="auto" w:fill="ffffff"/>
+        </w:rPr>
+      </w:pPr>
+      <w:r>
+        <w:rPr>
+          <w:rFonts w:ascii="Arial" w:hAnsi="Arial"/>
+          <w:b w:val="1"/>
+          <w:bCs w:val="1"/>
+          <w:shd w:val="clear" w:color="auto" w:fill="ffffff"/>
+          <w:rtl w:val="0"/>
+          <w:lang w:val="it-IT"/>
+        </w:rPr>
+        <w:t>CAMBIAMENTI:</w:t>
+      </w:r>
+    </w:p>
+    <w:p>
+      <w:pPr>
+        <w:pStyle w:val="Di default"/>
+        <w:spacing w:before="0" w:after="240" w:line="240" w:lineRule="auto"/>
+        <w:rPr>
+          <w:rFonts w:ascii="Arial" w:cs="Arial" w:hAnsi="Arial" w:eastAsia="Arial"/>
+          <w:shd w:val="clear" w:color="auto" w:fill="ffffff"/>
+        </w:rPr>
+      </w:pPr>
+      <w:r>
+        <w:rPr>
+          <w:rFonts w:ascii="Arial" w:hAnsi="Arial" w:hint="default"/>
+          <w:shd w:val="clear" w:color="auto" w:fill="ffffff"/>
+          <w:rtl w:val="0"/>
+          <w:lang w:val="it-IT"/>
+        </w:rPr>
+        <w:t xml:space="preserve">É </w:t>
+      </w:r>
+      <w:r>
+        <w:rPr>
+          <w:rFonts w:ascii="Arial" w:hAnsi="Arial"/>
+          <w:shd w:val="clear" w:color="auto" w:fill="ffffff"/>
+          <w:rtl w:val="0"/>
+          <w:lang w:val="it-IT"/>
+        </w:rPr>
+        <w:t>utilizzata la tecnica del versioning attraverso Git.</w:t>
+      </w:r>
+    </w:p>
+    <w:p>
+      <w:pPr>
+        <w:pStyle w:val="Di default"/>
+        <w:spacing w:before="0" w:after="240" w:line="240" w:lineRule="auto"/>
+        <w:rPr>
+          <w:rFonts w:ascii="Arial" w:cs="Arial" w:hAnsi="Arial" w:eastAsia="Arial"/>
+          <w:shd w:val="clear" w:color="auto" w:fill="ffffff"/>
+        </w:rPr>
+      </w:pPr>
+      <w:r>
+        <w:rPr>
+          <w:rFonts w:ascii="Arial" w:hAnsi="Arial"/>
+          <w:shd w:val="clear" w:color="auto" w:fill="ffffff"/>
+          <w:rtl w:val="0"/>
+          <w:lang w:val="it-IT"/>
+        </w:rPr>
+        <w:t>Ogni cambiamento viene trasmesso alla repository in un branch personale(solitamente dettato da un task), successivamente viene aperta una pull-request o merge-request assegnata ad un riviewer che provveder</w:t>
+      </w:r>
+      <w:r>
+        <w:rPr>
+          <w:rFonts w:ascii="Arial" w:hAnsi="Arial" w:hint="default"/>
+          <w:shd w:val="clear" w:color="auto" w:fill="ffffff"/>
+          <w:rtl w:val="0"/>
+          <w:lang w:val="it-IT"/>
+        </w:rPr>
+        <w:t xml:space="preserve">à </w:t>
+      </w:r>
+      <w:r>
+        <w:rPr>
+          <w:rFonts w:ascii="Arial" w:hAnsi="Arial"/>
+          <w:shd w:val="clear" w:color="auto" w:fill="ffffff"/>
+          <w:rtl w:val="0"/>
+          <w:lang w:val="it-IT"/>
+        </w:rPr>
+        <w:t>ad esaminare la commuti effettuata ed accettare o meno la richiesta.</w:t>
+      </w:r>
+    </w:p>
+    <w:p>
+      <w:pPr>
+        <w:pStyle w:val="Di default"/>
+        <w:spacing w:before="0" w:after="240" w:line="240" w:lineRule="auto"/>
+        <w:rPr>
+          <w:rFonts w:ascii="Arial" w:cs="Arial" w:hAnsi="Arial" w:eastAsia="Arial"/>
+          <w:shd w:val="clear" w:color="auto" w:fill="ffffff"/>
+        </w:rPr>
+      </w:pPr>
+      <w:r>
+        <w:rPr>
+          <w:rFonts w:ascii="Arial" w:hAnsi="Arial"/>
+          <w:shd w:val="clear" w:color="auto" w:fill="ffffff"/>
+          <w:rtl w:val="0"/>
+          <w:lang w:val="it-IT"/>
+        </w:rPr>
+        <w:t>In seguito, in caso di approvazione della pull request verr</w:t>
+      </w:r>
+      <w:r>
+        <w:rPr>
+          <w:rFonts w:ascii="Arial" w:hAnsi="Arial" w:hint="default"/>
+          <w:shd w:val="clear" w:color="auto" w:fill="ffffff"/>
+          <w:rtl w:val="0"/>
+          <w:lang w:val="it-IT"/>
+        </w:rPr>
+        <w:t xml:space="preserve">à </w:t>
+      </w:r>
+      <w:r>
+        <w:rPr>
+          <w:rFonts w:ascii="Arial" w:hAnsi="Arial"/>
+          <w:shd w:val="clear" w:color="auto" w:fill="ffffff"/>
+          <w:rtl w:val="0"/>
+          <w:lang w:val="it-IT"/>
+        </w:rPr>
+        <w:t>effettuato un merge sul branch Develop (il branch master verr</w:t>
+      </w:r>
+      <w:r>
+        <w:rPr>
+          <w:rFonts w:ascii="Arial" w:hAnsi="Arial" w:hint="default"/>
+          <w:shd w:val="clear" w:color="auto" w:fill="ffffff"/>
+          <w:rtl w:val="0"/>
+          <w:lang w:val="it-IT"/>
+        </w:rPr>
+        <w:t xml:space="preserve">à </w:t>
+      </w:r>
+      <w:r>
+        <w:rPr>
+          <w:rFonts w:ascii="Arial" w:hAnsi="Arial"/>
+          <w:shd w:val="clear" w:color="auto" w:fill="ffffff"/>
+          <w:rtl w:val="0"/>
+          <w:lang w:val="it-IT"/>
+        </w:rPr>
+        <w:t>utilizzato per il deploy sul server in produzione).</w:t>
+      </w:r>
+    </w:p>
+    <w:p>
+      <w:pPr>
+        <w:pStyle w:val="Di default"/>
+        <w:spacing w:before="0" w:after="240" w:line="240" w:lineRule="auto"/>
+        <w:rPr>
+          <w:rFonts w:ascii="Arial" w:cs="Arial" w:hAnsi="Arial" w:eastAsia="Arial"/>
+          <w:b w:val="1"/>
+          <w:bCs w:val="1"/>
+          <w:sz w:val="29"/>
+          <w:szCs w:val="29"/>
+          <w:shd w:val="clear" w:color="auto" w:fill="ffffff"/>
+        </w:rPr>
+      </w:pPr>
+    </w:p>
+    <w:p>
+      <w:pPr>
+        <w:pStyle w:val="Di default"/>
+        <w:spacing w:before="0" w:after="240" w:line="240" w:lineRule="auto"/>
+        <w:rPr>
+          <w:rFonts w:ascii="Arial" w:cs="Arial" w:hAnsi="Arial" w:eastAsia="Arial"/>
+          <w:b w:val="1"/>
+          <w:bCs w:val="1"/>
+          <w:sz w:val="29"/>
+          <w:szCs w:val="29"/>
+          <w:shd w:val="clear" w:color="auto" w:fill="ffffff"/>
+        </w:rPr>
+      </w:pPr>
+    </w:p>
+    <w:p>
+      <w:pPr>
+        <w:pStyle w:val="Di default"/>
+        <w:spacing w:before="0" w:after="240" w:line="240" w:lineRule="auto"/>
+        <w:rPr>
+          <w:rFonts w:ascii="Arial" w:cs="Arial" w:hAnsi="Arial" w:eastAsia="Arial"/>
+          <w:b w:val="1"/>
+          <w:bCs w:val="1"/>
+          <w:sz w:val="29"/>
+          <w:szCs w:val="29"/>
+          <w:shd w:val="clear" w:color="auto" w:fill="ffffff"/>
+        </w:rPr>
+      </w:pPr>
+    </w:p>
+    <w:p>
+      <w:pPr>
+        <w:pStyle w:val="Di default"/>
+        <w:spacing w:before="0" w:after="240" w:line="240" w:lineRule="auto"/>
+        <w:rPr>
+          <w:rFonts w:ascii="Arial" w:cs="Arial" w:hAnsi="Arial" w:eastAsia="Arial"/>
+          <w:b w:val="1"/>
+          <w:bCs w:val="1"/>
+          <w:shd w:val="clear" w:color="auto" w:fill="ffffff"/>
+        </w:rPr>
+      </w:pPr>
+      <w:r>
+        <w:rPr>
+          <w:rFonts w:ascii="Arial" w:hAnsi="Arial"/>
+          <w:b w:val="1"/>
+          <w:bCs w:val="1"/>
+          <w:shd w:val="clear" w:color="auto" w:fill="ffffff"/>
+          <w:rtl w:val="0"/>
+          <w:lang w:val="it-IT"/>
+        </w:rPr>
+        <w:t>DELIVERY:</w:t>
+      </w:r>
+    </w:p>
+    <w:p>
+      <w:pPr>
+        <w:pStyle w:val="Di default"/>
+        <w:spacing w:before="0" w:after="240" w:line="240" w:lineRule="auto"/>
+        <w:rPr>
+          <w:rFonts w:ascii="Arial" w:cs="Arial" w:hAnsi="Arial" w:eastAsia="Arial"/>
+          <w:shd w:val="clear" w:color="auto" w:fill="ffffff"/>
+        </w:rPr>
+      </w:pPr>
+      <w:r>
+        <w:rPr>
+          <w:rFonts w:ascii="Arial" w:hAnsi="Arial"/>
+          <w:shd w:val="clear" w:color="auto" w:fill="ffffff"/>
+          <w:rtl w:val="0"/>
+          <w:lang w:val="it-IT"/>
+        </w:rPr>
+        <w:t xml:space="preserve">Per il deploy in produzione utilizziamo come strategia quella di </w:t>
+      </w:r>
+    </w:p>
+    <w:p>
+      <w:pPr>
+        <w:pStyle w:val="Di default"/>
+        <w:spacing w:before="0" w:after="240" w:line="240" w:lineRule="auto"/>
+        <w:rPr>
+          <w:rFonts w:ascii="Arial" w:cs="Arial" w:hAnsi="Arial" w:eastAsia="Arial"/>
+          <w:shd w:val="clear" w:color="auto" w:fill="ffffff"/>
+        </w:rPr>
+      </w:pPr>
+      <w:r>
+        <w:rPr>
+          <w:rFonts w:ascii="Arial" w:hAnsi="Arial"/>
+          <w:shd w:val="clear" w:color="auto" w:fill="ffffff"/>
+          <w:rtl w:val="0"/>
+          <w:lang w:val="it-IT"/>
+        </w:rPr>
+        <w:t>"Basic Deployment" attraverso il branch master:</w:t>
+      </w:r>
+    </w:p>
+    <w:p>
+      <w:pPr>
+        <w:pStyle w:val="Di default"/>
+        <w:spacing w:before="0" w:after="320" w:line="240" w:lineRule="auto"/>
+        <w:rPr>
+          <w:rFonts w:ascii="Helvetica" w:cs="Helvetica" w:hAnsi="Helvetica" w:eastAsia="Helvetica"/>
+          <w:outline w:val="0"/>
+          <w:color w:val="21212a"/>
+          <w14:textFill>
+            <w14:solidFill>
+              <w14:srgbClr w14:val="22222A"/>
+            </w14:solidFill>
+          </w14:textFill>
+        </w:rPr>
+      </w:pPr>
+      <w:r>
+        <w:rPr>
+          <w:rFonts w:ascii="Helvetica" w:hAnsi="Helvetica"/>
+          <w:outline w:val="0"/>
+          <w:color w:val="21212a"/>
+          <w:rtl w:val="0"/>
+          <w:lang w:val="it-IT"/>
+          <w14:textFill>
+            <w14:solidFill>
+              <w14:srgbClr w14:val="22222A"/>
+            </w14:solidFill>
+          </w14:textFill>
+        </w:rPr>
+        <w:t>Questa strategia prevede che tutti i nodi all' interno dell' ambiente di produzione vengano aggiornati contemporaneamente con la nuova versione del servizio.</w:t>
+      </w:r>
+    </w:p>
+    <w:p>
+      <w:pPr>
+        <w:pStyle w:val="Di default"/>
+        <w:spacing w:before="0" w:after="240" w:line="240" w:lineRule="auto"/>
+        <w:rPr>
+          <w:rFonts w:ascii="Arial" w:cs="Arial" w:hAnsi="Arial" w:eastAsia="Arial"/>
+          <w:sz w:val="29"/>
+          <w:szCs w:val="29"/>
+          <w:shd w:val="clear" w:color="auto" w:fill="ffffff"/>
+        </w:rPr>
+      </w:pPr>
+    </w:p>
+    <w:p>
+      <w:pPr>
+        <w:pStyle w:val="Di default"/>
+        <w:spacing w:before="0" w:after="240" w:line="240" w:lineRule="auto"/>
+        <w:rPr>
+          <w:rFonts w:ascii="Times Roman" w:cs="Times Roman" w:hAnsi="Times Roman" w:eastAsia="Times Roman"/>
+          <w:sz w:val="24"/>
+          <w:szCs w:val="24"/>
+          <w:shd w:val="clear" w:color="auto" w:fill="ffffff"/>
+        </w:rPr>
+      </w:pPr>
+      <w:r>
+        <w:rPr>
+          <w:rFonts w:ascii="Times Roman" w:cs="Times Roman" w:hAnsi="Times Roman" w:eastAsia="Times Roman"/>
+          <w:sz w:val="24"/>
+          <w:szCs w:val="24"/>
+          <w:shd w:val="clear" w:color="auto" w:fill="ffffff"/>
+        </w:rPr>
+        <w:br w:type="textWrapping"/>
+      </w:r>
+    </w:p>
+    <w:p>
+      <w:pPr>
+        <w:pStyle w:val="Di default"/>
+        <w:spacing w:before="0" w:line="240" w:lineRule="auto"/>
+        <w:rPr>
+          <w:rFonts w:ascii="Times Roman" w:cs="Times Roman" w:hAnsi="Times Roman" w:eastAsia="Times Roman"/>
+          <w:b w:val="1"/>
+          <w:bCs w:val="1"/>
+        </w:rPr>
+      </w:pPr>
+    </w:p>
+    <w:p>
+      <w:pPr>
+        <w:pStyle w:val="Di default"/>
+        <w:spacing w:before="0" w:line="240" w:lineRule="auto"/>
+        <w:rPr>
+          <w:rFonts w:ascii="Times Roman" w:cs="Times Roman" w:hAnsi="Times Roman" w:eastAsia="Times Roman"/>
+          <w:b w:val="1"/>
+          <w:bCs w:val="1"/>
         </w:rPr>
       </w:pPr>
     </w:p>
@@ -2117,6 +3810,762 @@
     <w:r/>
   </w:p>
 </w:hdr>
+</file>
+
+<file path=word/numbering.xml><?xml version="1.0" encoding="utf-8"?>
+<w:numbering xmlns:w="http://schemas.openxmlformats.org/wordprocessingml/2006/main" xmlns:wp="http://schemas.openxmlformats.org/drawingml/2006/wordprocessingDrawing" xmlns:w14="http://schemas.microsoft.com/office/word/2010/wordml" xmlns:r="http://schemas.openxmlformats.org/officeDocument/2006/relationships" xmlns:v="urn:schemas-microsoft-com:vml" xmlns:o="urn:schemas-microsoft-com:office:office">
+  <w:abstractNum w:abstractNumId="0">
+    <w:multiLevelType w:val="hybridMultilevel"/>
+    <w:numStyleLink w:val="Punti elenco"/>
+  </w:abstractNum>
+  <w:abstractNum w:abstractNumId="1">
+    <w:multiLevelType w:val="hybridMultilevel"/>
+    <w:styleLink w:val="Punti elenco"/>
+    <w:lvl w:ilvl="0">
+      <w:start w:val="1"/>
+      <w:numFmt w:val="bullet"/>
+      <w:suff w:val="tab"/>
+      <w:lvlText w:val="-"/>
+      <w:lvlJc w:val="left"/>
+      <w:pPr>
+        <w:ind w:left="189" w:hanging="189"/>
+      </w:pPr>
+      <w:rPr>
+        <w:rFonts w:hAnsi="Arial Unicode MS"/>
+        <w:caps w:val="0"/>
+        <w:smallCaps w:val="0"/>
+        <w:strike w:val="0"/>
+        <w:dstrike w:val="0"/>
+        <w:outline w:val="0"/>
+        <w:emboss w:val="0"/>
+        <w:imprint w:val="0"/>
+        <w:spacing w:val="0"/>
+        <w:w w:val="100"/>
+        <w:kern w:val="0"/>
+        <w:position w:val="0"/>
+        <w:highlight w:val="none"/>
+        <w:vertAlign w:val="baseline"/>
+      </w:rPr>
+    </w:lvl>
+    <w:lvl w:ilvl="1">
+      <w:start w:val="1"/>
+      <w:numFmt w:val="bullet"/>
+      <w:suff w:val="tab"/>
+      <w:lvlText w:val="-"/>
+      <w:lvlJc w:val="left"/>
+      <w:pPr>
+        <w:ind w:left="789" w:hanging="189"/>
+      </w:pPr>
+      <w:rPr>
+        <w:rFonts w:hAnsi="Arial Unicode MS"/>
+        <w:caps w:val="0"/>
+        <w:smallCaps w:val="0"/>
+        <w:strike w:val="0"/>
+        <w:dstrike w:val="0"/>
+        <w:outline w:val="0"/>
+        <w:emboss w:val="0"/>
+        <w:imprint w:val="0"/>
+        <w:spacing w:val="0"/>
+        <w:w w:val="100"/>
+        <w:kern w:val="0"/>
+        <w:position w:val="0"/>
+        <w:highlight w:val="none"/>
+        <w:vertAlign w:val="baseline"/>
+      </w:rPr>
+    </w:lvl>
+    <w:lvl w:ilvl="2">
+      <w:start w:val="1"/>
+      <w:numFmt w:val="bullet"/>
+      <w:suff w:val="tab"/>
+      <w:lvlText w:val="-"/>
+      <w:lvlJc w:val="left"/>
+      <w:pPr>
+        <w:ind w:left="1389" w:hanging="189"/>
+      </w:pPr>
+      <w:rPr>
+        <w:rFonts w:hAnsi="Arial Unicode MS"/>
+        <w:caps w:val="0"/>
+        <w:smallCaps w:val="0"/>
+        <w:strike w:val="0"/>
+        <w:dstrike w:val="0"/>
+        <w:outline w:val="0"/>
+        <w:emboss w:val="0"/>
+        <w:imprint w:val="0"/>
+        <w:spacing w:val="0"/>
+        <w:w w:val="100"/>
+        <w:kern w:val="0"/>
+        <w:position w:val="0"/>
+        <w:highlight w:val="none"/>
+        <w:vertAlign w:val="baseline"/>
+      </w:rPr>
+    </w:lvl>
+    <w:lvl w:ilvl="3">
+      <w:start w:val="1"/>
+      <w:numFmt w:val="bullet"/>
+      <w:suff w:val="tab"/>
+      <w:lvlText w:val="-"/>
+      <w:lvlJc w:val="left"/>
+      <w:pPr>
+        <w:ind w:left="1989" w:hanging="189"/>
+      </w:pPr>
+      <w:rPr>
+        <w:rFonts w:hAnsi="Arial Unicode MS"/>
+        <w:caps w:val="0"/>
+        <w:smallCaps w:val="0"/>
+        <w:strike w:val="0"/>
+        <w:dstrike w:val="0"/>
+        <w:outline w:val="0"/>
+        <w:emboss w:val="0"/>
+        <w:imprint w:val="0"/>
+        <w:spacing w:val="0"/>
+        <w:w w:val="100"/>
+        <w:kern w:val="0"/>
+        <w:position w:val="0"/>
+        <w:highlight w:val="none"/>
+        <w:vertAlign w:val="baseline"/>
+      </w:rPr>
+    </w:lvl>
+    <w:lvl w:ilvl="4">
+      <w:start w:val="1"/>
+      <w:numFmt w:val="bullet"/>
+      <w:suff w:val="tab"/>
+      <w:lvlText w:val="-"/>
+      <w:lvlJc w:val="left"/>
+      <w:pPr>
+        <w:ind w:left="2589" w:hanging="189"/>
+      </w:pPr>
+      <w:rPr>
+        <w:rFonts w:hAnsi="Arial Unicode MS"/>
+        <w:caps w:val="0"/>
+        <w:smallCaps w:val="0"/>
+        <w:strike w:val="0"/>
+        <w:dstrike w:val="0"/>
+        <w:outline w:val="0"/>
+        <w:emboss w:val="0"/>
+        <w:imprint w:val="0"/>
+        <w:spacing w:val="0"/>
+        <w:w w:val="100"/>
+        <w:kern w:val="0"/>
+        <w:position w:val="0"/>
+        <w:highlight w:val="none"/>
+        <w:vertAlign w:val="baseline"/>
+      </w:rPr>
+    </w:lvl>
+    <w:lvl w:ilvl="5">
+      <w:start w:val="1"/>
+      <w:numFmt w:val="bullet"/>
+      <w:suff w:val="tab"/>
+      <w:lvlText w:val="-"/>
+      <w:lvlJc w:val="left"/>
+      <w:pPr>
+        <w:ind w:left="3189" w:hanging="189"/>
+      </w:pPr>
+      <w:rPr>
+        <w:rFonts w:hAnsi="Arial Unicode MS"/>
+        <w:caps w:val="0"/>
+        <w:smallCaps w:val="0"/>
+        <w:strike w:val="0"/>
+        <w:dstrike w:val="0"/>
+        <w:outline w:val="0"/>
+        <w:emboss w:val="0"/>
+        <w:imprint w:val="0"/>
+        <w:spacing w:val="0"/>
+        <w:w w:val="100"/>
+        <w:kern w:val="0"/>
+        <w:position w:val="0"/>
+        <w:highlight w:val="none"/>
+        <w:vertAlign w:val="baseline"/>
+      </w:rPr>
+    </w:lvl>
+    <w:lvl w:ilvl="6">
+      <w:start w:val="1"/>
+      <w:numFmt w:val="bullet"/>
+      <w:suff w:val="tab"/>
+      <w:lvlText w:val="-"/>
+      <w:lvlJc w:val="left"/>
+      <w:pPr>
+        <w:ind w:left="3789" w:hanging="189"/>
+      </w:pPr>
+      <w:rPr>
+        <w:rFonts w:hAnsi="Arial Unicode MS"/>
+        <w:caps w:val="0"/>
+        <w:smallCaps w:val="0"/>
+        <w:strike w:val="0"/>
+        <w:dstrike w:val="0"/>
+        <w:outline w:val="0"/>
+        <w:emboss w:val="0"/>
+        <w:imprint w:val="0"/>
+        <w:spacing w:val="0"/>
+        <w:w w:val="100"/>
+        <w:kern w:val="0"/>
+        <w:position w:val="0"/>
+        <w:highlight w:val="none"/>
+        <w:vertAlign w:val="baseline"/>
+      </w:rPr>
+    </w:lvl>
+    <w:lvl w:ilvl="7">
+      <w:start w:val="1"/>
+      <w:numFmt w:val="bullet"/>
+      <w:suff w:val="tab"/>
+      <w:lvlText w:val="-"/>
+      <w:lvlJc w:val="left"/>
+      <w:pPr>
+        <w:ind w:left="4389" w:hanging="189"/>
+      </w:pPr>
+      <w:rPr>
+        <w:rFonts w:hAnsi="Arial Unicode MS"/>
+        <w:caps w:val="0"/>
+        <w:smallCaps w:val="0"/>
+        <w:strike w:val="0"/>
+        <w:dstrike w:val="0"/>
+        <w:outline w:val="0"/>
+        <w:emboss w:val="0"/>
+        <w:imprint w:val="0"/>
+        <w:spacing w:val="0"/>
+        <w:w w:val="100"/>
+        <w:kern w:val="0"/>
+        <w:position w:val="0"/>
+        <w:highlight w:val="none"/>
+        <w:vertAlign w:val="baseline"/>
+      </w:rPr>
+    </w:lvl>
+    <w:lvl w:ilvl="8">
+      <w:start w:val="1"/>
+      <w:numFmt w:val="bullet"/>
+      <w:suff w:val="tab"/>
+      <w:lvlText w:val="-"/>
+      <w:lvlJc w:val="left"/>
+      <w:pPr>
+        <w:ind w:left="4989" w:hanging="189"/>
+      </w:pPr>
+      <w:rPr>
+        <w:rFonts w:hAnsi="Arial Unicode MS"/>
+        <w:caps w:val="0"/>
+        <w:smallCaps w:val="0"/>
+        <w:strike w:val="0"/>
+        <w:dstrike w:val="0"/>
+        <w:outline w:val="0"/>
+        <w:emboss w:val="0"/>
+        <w:imprint w:val="0"/>
+        <w:spacing w:val="0"/>
+        <w:w w:val="100"/>
+        <w:kern w:val="0"/>
+        <w:position w:val="0"/>
+        <w:highlight w:val="none"/>
+        <w:vertAlign w:val="baseline"/>
+      </w:rPr>
+    </w:lvl>
+  </w:abstractNum>
+  <w:abstractNum w:abstractNumId="2">
+    <w:multiLevelType w:val="hybridMultilevel"/>
+    <w:numStyleLink w:val="Con lettere"/>
+  </w:abstractNum>
+  <w:abstractNum w:abstractNumId="3">
+    <w:multiLevelType w:val="hybridMultilevel"/>
+    <w:styleLink w:val="Con lettere"/>
+    <w:lvl w:ilvl="0">
+      <w:start w:val="1"/>
+      <w:numFmt w:val="decimal"/>
+      <w:suff w:val="tab"/>
+      <w:lvlText w:val="%1)"/>
+      <w:lvlJc w:val="left"/>
+      <w:pPr>
+        <w:ind w:left="386" w:hanging="386"/>
+      </w:pPr>
+      <w:rPr>
+        <w:rFonts w:hAnsi="Arial Unicode MS"/>
+        <w:caps w:val="0"/>
+        <w:smallCaps w:val="0"/>
+        <w:strike w:val="0"/>
+        <w:dstrike w:val="0"/>
+        <w:outline w:val="0"/>
+        <w:emboss w:val="0"/>
+        <w:imprint w:val="0"/>
+        <w:spacing w:val="0"/>
+        <w:w w:val="100"/>
+        <w:kern w:val="0"/>
+        <w:position w:val="0"/>
+        <w:highlight w:val="none"/>
+        <w:vertAlign w:val="baseline"/>
+      </w:rPr>
+    </w:lvl>
+    <w:lvl w:ilvl="1">
+      <w:start w:val="1"/>
+      <w:numFmt w:val="decimal"/>
+      <w:suff w:val="tab"/>
+      <w:lvlText w:val="%2)"/>
+      <w:lvlJc w:val="left"/>
+      <w:pPr>
+        <w:ind w:left="1316" w:hanging="316"/>
+      </w:pPr>
+      <w:rPr>
+        <w:rFonts w:hAnsi="Arial Unicode MS"/>
+        <w:caps w:val="0"/>
+        <w:smallCaps w:val="0"/>
+        <w:strike w:val="0"/>
+        <w:dstrike w:val="0"/>
+        <w:outline w:val="0"/>
+        <w:emboss w:val="0"/>
+        <w:imprint w:val="0"/>
+        <w:spacing w:val="0"/>
+        <w:w w:val="100"/>
+        <w:kern w:val="0"/>
+        <w:position w:val="0"/>
+        <w:highlight w:val="none"/>
+        <w:vertAlign w:val="baseline"/>
+      </w:rPr>
+    </w:lvl>
+    <w:lvl w:ilvl="2">
+      <w:start w:val="1"/>
+      <w:numFmt w:val="decimal"/>
+      <w:suff w:val="tab"/>
+      <w:lvlText w:val="%3)"/>
+      <w:lvlJc w:val="left"/>
+      <w:pPr>
+        <w:ind w:left="2316" w:hanging="316"/>
+      </w:pPr>
+      <w:rPr>
+        <w:rFonts w:hAnsi="Arial Unicode MS"/>
+        <w:caps w:val="0"/>
+        <w:smallCaps w:val="0"/>
+        <w:strike w:val="0"/>
+        <w:dstrike w:val="0"/>
+        <w:outline w:val="0"/>
+        <w:emboss w:val="0"/>
+        <w:imprint w:val="0"/>
+        <w:spacing w:val="0"/>
+        <w:w w:val="100"/>
+        <w:kern w:val="0"/>
+        <w:position w:val="0"/>
+        <w:highlight w:val="none"/>
+        <w:vertAlign w:val="baseline"/>
+      </w:rPr>
+    </w:lvl>
+    <w:lvl w:ilvl="3">
+      <w:start w:val="1"/>
+      <w:numFmt w:val="decimal"/>
+      <w:suff w:val="tab"/>
+      <w:lvlText w:val="%4)"/>
+      <w:lvlJc w:val="left"/>
+      <w:pPr>
+        <w:ind w:left="3316" w:hanging="316"/>
+      </w:pPr>
+      <w:rPr>
+        <w:rFonts w:hAnsi="Arial Unicode MS"/>
+        <w:caps w:val="0"/>
+        <w:smallCaps w:val="0"/>
+        <w:strike w:val="0"/>
+        <w:dstrike w:val="0"/>
+        <w:outline w:val="0"/>
+        <w:emboss w:val="0"/>
+        <w:imprint w:val="0"/>
+        <w:spacing w:val="0"/>
+        <w:w w:val="100"/>
+        <w:kern w:val="0"/>
+        <w:position w:val="0"/>
+        <w:highlight w:val="none"/>
+        <w:vertAlign w:val="baseline"/>
+      </w:rPr>
+    </w:lvl>
+    <w:lvl w:ilvl="4">
+      <w:start w:val="1"/>
+      <w:numFmt w:val="decimal"/>
+      <w:suff w:val="tab"/>
+      <w:lvlText w:val="%5)"/>
+      <w:lvlJc w:val="left"/>
+      <w:pPr>
+        <w:ind w:left="4316" w:hanging="316"/>
+      </w:pPr>
+      <w:rPr>
+        <w:rFonts w:hAnsi="Arial Unicode MS"/>
+        <w:caps w:val="0"/>
+        <w:smallCaps w:val="0"/>
+        <w:strike w:val="0"/>
+        <w:dstrike w:val="0"/>
+        <w:outline w:val="0"/>
+        <w:emboss w:val="0"/>
+        <w:imprint w:val="0"/>
+        <w:spacing w:val="0"/>
+        <w:w w:val="100"/>
+        <w:kern w:val="0"/>
+        <w:position w:val="0"/>
+        <w:highlight w:val="none"/>
+        <w:vertAlign w:val="baseline"/>
+      </w:rPr>
+    </w:lvl>
+    <w:lvl w:ilvl="5">
+      <w:start w:val="1"/>
+      <w:numFmt w:val="decimal"/>
+      <w:suff w:val="tab"/>
+      <w:lvlText w:val="%6)"/>
+      <w:lvlJc w:val="left"/>
+      <w:pPr>
+        <w:ind w:left="5316" w:hanging="316"/>
+      </w:pPr>
+      <w:rPr>
+        <w:rFonts w:hAnsi="Arial Unicode MS"/>
+        <w:caps w:val="0"/>
+        <w:smallCaps w:val="0"/>
+        <w:strike w:val="0"/>
+        <w:dstrike w:val="0"/>
+        <w:outline w:val="0"/>
+        <w:emboss w:val="0"/>
+        <w:imprint w:val="0"/>
+        <w:spacing w:val="0"/>
+        <w:w w:val="100"/>
+        <w:kern w:val="0"/>
+        <w:position w:val="0"/>
+        <w:highlight w:val="none"/>
+        <w:vertAlign w:val="baseline"/>
+      </w:rPr>
+    </w:lvl>
+    <w:lvl w:ilvl="6">
+      <w:start w:val="1"/>
+      <w:numFmt w:val="decimal"/>
+      <w:suff w:val="tab"/>
+      <w:lvlText w:val="%7)"/>
+      <w:lvlJc w:val="left"/>
+      <w:pPr>
+        <w:ind w:left="6316" w:hanging="316"/>
+      </w:pPr>
+      <w:rPr>
+        <w:rFonts w:hAnsi="Arial Unicode MS"/>
+        <w:caps w:val="0"/>
+        <w:smallCaps w:val="0"/>
+        <w:strike w:val="0"/>
+        <w:dstrike w:val="0"/>
+        <w:outline w:val="0"/>
+        <w:emboss w:val="0"/>
+        <w:imprint w:val="0"/>
+        <w:spacing w:val="0"/>
+        <w:w w:val="100"/>
+        <w:kern w:val="0"/>
+        <w:position w:val="0"/>
+        <w:highlight w:val="none"/>
+        <w:vertAlign w:val="baseline"/>
+      </w:rPr>
+    </w:lvl>
+    <w:lvl w:ilvl="7">
+      <w:start w:val="1"/>
+      <w:numFmt w:val="decimal"/>
+      <w:suff w:val="tab"/>
+      <w:lvlText w:val="%8)"/>
+      <w:lvlJc w:val="left"/>
+      <w:pPr>
+        <w:ind w:left="7316" w:hanging="316"/>
+      </w:pPr>
+      <w:rPr>
+        <w:rFonts w:hAnsi="Arial Unicode MS"/>
+        <w:caps w:val="0"/>
+        <w:smallCaps w:val="0"/>
+        <w:strike w:val="0"/>
+        <w:dstrike w:val="0"/>
+        <w:outline w:val="0"/>
+        <w:emboss w:val="0"/>
+        <w:imprint w:val="0"/>
+        <w:spacing w:val="0"/>
+        <w:w w:val="100"/>
+        <w:kern w:val="0"/>
+        <w:position w:val="0"/>
+        <w:highlight w:val="none"/>
+        <w:vertAlign w:val="baseline"/>
+      </w:rPr>
+    </w:lvl>
+    <w:lvl w:ilvl="8">
+      <w:start w:val="1"/>
+      <w:numFmt w:val="decimal"/>
+      <w:suff w:val="tab"/>
+      <w:lvlText w:val="%9)"/>
+      <w:lvlJc w:val="left"/>
+      <w:pPr>
+        <w:ind w:left="8316" w:hanging="316"/>
+      </w:pPr>
+      <w:rPr>
+        <w:rFonts w:hAnsi="Arial Unicode MS"/>
+        <w:caps w:val="0"/>
+        <w:smallCaps w:val="0"/>
+        <w:strike w:val="0"/>
+        <w:dstrike w:val="0"/>
+        <w:outline w:val="0"/>
+        <w:emboss w:val="0"/>
+        <w:imprint w:val="0"/>
+        <w:spacing w:val="0"/>
+        <w:w w:val="100"/>
+        <w:kern w:val="0"/>
+        <w:position w:val="0"/>
+        <w:highlight w:val="none"/>
+        <w:vertAlign w:val="baseline"/>
+      </w:rPr>
+    </w:lvl>
+  </w:abstractNum>
+  <w:num w:numId="1">
+    <w:abstractNumId w:val="1"/>
+  </w:num>
+  <w:num w:numId="2">
+    <w:abstractNumId w:val="0"/>
+  </w:num>
+  <w:num w:numId="3">
+    <w:abstractNumId w:val="3"/>
+  </w:num>
+  <w:num w:numId="4">
+    <w:abstractNumId w:val="2"/>
+  </w:num>
+  <w:num w:numId="5">
+    <w:abstractNumId w:val="0"/>
+    <w:lvlOverride w:ilvl="0">
+      <w:lvl w:ilvl="0">
+        <w:start w:val="1"/>
+        <w:numFmt w:val="bullet"/>
+        <w:suff w:val="tab"/>
+        <w:lvlText w:val="-"/>
+        <w:lvlJc w:val="left"/>
+        <w:pPr>
+          <w:ind w:left="189" w:hanging="189"/>
+        </w:pPr>
+        <w:rPr>
+          <w:rFonts w:hAnsi="Arial Unicode MS"/>
+          <w:caps w:val="0"/>
+          <w:smallCaps w:val="0"/>
+          <w:strike w:val="0"/>
+          <w:dstrike w:val="0"/>
+          <w:outline w:val="0"/>
+          <w:emboss w:val="0"/>
+          <w:imprint w:val="0"/>
+          <w:spacing w:val="0"/>
+          <w:w w:val="100"/>
+          <w:kern w:val="0"/>
+          <w:position w:val="0"/>
+          <w:highlight w:val="none"/>
+          <w:vertAlign w:val="baseline"/>
+        </w:rPr>
+      </w:lvl>
+    </w:lvlOverride>
+    <w:lvlOverride w:ilvl="1">
+      <w:lvl w:ilvl="1">
+        <w:start w:val="1"/>
+        <w:numFmt w:val="bullet"/>
+        <w:suff w:val="tab"/>
+        <w:lvlText w:val="-"/>
+        <w:lvlJc w:val="left"/>
+        <w:pPr>
+          <w:ind w:left="789" w:hanging="189"/>
+        </w:pPr>
+        <w:rPr>
+          <w:rFonts w:hAnsi="Arial Unicode MS"/>
+          <w:caps w:val="0"/>
+          <w:smallCaps w:val="0"/>
+          <w:strike w:val="0"/>
+          <w:dstrike w:val="0"/>
+          <w:outline w:val="0"/>
+          <w:emboss w:val="0"/>
+          <w:imprint w:val="0"/>
+          <w:spacing w:val="0"/>
+          <w:w w:val="100"/>
+          <w:kern w:val="0"/>
+          <w:position w:val="0"/>
+          <w:highlight w:val="none"/>
+          <w:vertAlign w:val="baseline"/>
+        </w:rPr>
+      </w:lvl>
+    </w:lvlOverride>
+    <w:lvlOverride w:ilvl="2">
+      <w:lvl w:ilvl="2">
+        <w:start w:val="1"/>
+        <w:numFmt w:val="bullet"/>
+        <w:suff w:val="tab"/>
+        <w:lvlText w:val="-"/>
+        <w:lvlJc w:val="left"/>
+        <w:pPr>
+          <w:ind w:left="1389" w:hanging="189"/>
+        </w:pPr>
+        <w:rPr>
+          <w:rFonts w:hAnsi="Arial Unicode MS"/>
+          <w:caps w:val="0"/>
+          <w:smallCaps w:val="0"/>
+          <w:strike w:val="0"/>
+          <w:dstrike w:val="0"/>
+          <w:outline w:val="0"/>
+          <w:emboss w:val="0"/>
+          <w:imprint w:val="0"/>
+          <w:spacing w:val="0"/>
+          <w:w w:val="100"/>
+          <w:kern w:val="0"/>
+          <w:position w:val="0"/>
+          <w:highlight w:val="none"/>
+          <w:vertAlign w:val="baseline"/>
+        </w:rPr>
+      </w:lvl>
+    </w:lvlOverride>
+    <w:lvlOverride w:ilvl="3">
+      <w:lvl w:ilvl="3">
+        <w:start w:val="1"/>
+        <w:numFmt w:val="bullet"/>
+        <w:suff w:val="tab"/>
+        <w:lvlText w:val="-"/>
+        <w:lvlJc w:val="left"/>
+        <w:pPr>
+          <w:ind w:left="1989" w:hanging="189"/>
+        </w:pPr>
+        <w:rPr>
+          <w:rFonts w:hAnsi="Arial Unicode MS"/>
+          <w:caps w:val="0"/>
+          <w:smallCaps w:val="0"/>
+          <w:strike w:val="0"/>
+          <w:dstrike w:val="0"/>
+          <w:outline w:val="0"/>
+          <w:emboss w:val="0"/>
+          <w:imprint w:val="0"/>
+          <w:spacing w:val="0"/>
+          <w:w w:val="100"/>
+          <w:kern w:val="0"/>
+          <w:position w:val="0"/>
+          <w:highlight w:val="none"/>
+          <w:vertAlign w:val="baseline"/>
+        </w:rPr>
+      </w:lvl>
+    </w:lvlOverride>
+    <w:lvlOverride w:ilvl="4">
+      <w:lvl w:ilvl="4">
+        <w:start w:val="1"/>
+        <w:numFmt w:val="bullet"/>
+        <w:suff w:val="tab"/>
+        <w:lvlText w:val="-"/>
+        <w:lvlJc w:val="left"/>
+        <w:pPr>
+          <w:ind w:left="2589" w:hanging="189"/>
+        </w:pPr>
+        <w:rPr>
+          <w:rFonts w:hAnsi="Arial Unicode MS"/>
+          <w:caps w:val="0"/>
+          <w:smallCaps w:val="0"/>
+          <w:strike w:val="0"/>
+          <w:dstrike w:val="0"/>
+          <w:outline w:val="0"/>
+          <w:emboss w:val="0"/>
+          <w:imprint w:val="0"/>
+          <w:spacing w:val="0"/>
+          <w:w w:val="100"/>
+          <w:kern w:val="0"/>
+          <w:position w:val="0"/>
+          <w:highlight w:val="none"/>
+          <w:vertAlign w:val="baseline"/>
+        </w:rPr>
+      </w:lvl>
+    </w:lvlOverride>
+    <w:lvlOverride w:ilvl="5">
+      <w:lvl w:ilvl="5">
+        <w:start w:val="1"/>
+        <w:numFmt w:val="bullet"/>
+        <w:suff w:val="tab"/>
+        <w:lvlText w:val="-"/>
+        <w:lvlJc w:val="left"/>
+        <w:pPr>
+          <w:ind w:left="3189" w:hanging="189"/>
+        </w:pPr>
+        <w:rPr>
+          <w:rFonts w:hAnsi="Arial Unicode MS"/>
+          <w:caps w:val="0"/>
+          <w:smallCaps w:val="0"/>
+          <w:strike w:val="0"/>
+          <w:dstrike w:val="0"/>
+          <w:outline w:val="0"/>
+          <w:emboss w:val="0"/>
+          <w:imprint w:val="0"/>
+          <w:spacing w:val="0"/>
+          <w:w w:val="100"/>
+          <w:kern w:val="0"/>
+          <w:position w:val="0"/>
+          <w:highlight w:val="none"/>
+          <w:vertAlign w:val="baseline"/>
+        </w:rPr>
+      </w:lvl>
+    </w:lvlOverride>
+    <w:lvlOverride w:ilvl="6">
+      <w:lvl w:ilvl="6">
+        <w:start w:val="1"/>
+        <w:numFmt w:val="bullet"/>
+        <w:suff w:val="tab"/>
+        <w:lvlText w:val="-"/>
+        <w:lvlJc w:val="left"/>
+        <w:pPr>
+          <w:ind w:left="3789" w:hanging="189"/>
+        </w:pPr>
+        <w:rPr>
+          <w:rFonts w:hAnsi="Arial Unicode MS"/>
+          <w:caps w:val="0"/>
+          <w:smallCaps w:val="0"/>
+          <w:strike w:val="0"/>
+          <w:dstrike w:val="0"/>
+          <w:outline w:val="0"/>
+          <w:emboss w:val="0"/>
+          <w:imprint w:val="0"/>
+          <w:spacing w:val="0"/>
+          <w:w w:val="100"/>
+          <w:kern w:val="0"/>
+          <w:position w:val="0"/>
+          <w:highlight w:val="none"/>
+          <w:vertAlign w:val="baseline"/>
+        </w:rPr>
+      </w:lvl>
+    </w:lvlOverride>
+    <w:lvlOverride w:ilvl="7">
+      <w:lvl w:ilvl="7">
+        <w:start w:val="1"/>
+        <w:numFmt w:val="bullet"/>
+        <w:suff w:val="tab"/>
+        <w:lvlText w:val="-"/>
+        <w:lvlJc w:val="left"/>
+        <w:pPr>
+          <w:ind w:left="4389" w:hanging="189"/>
+        </w:pPr>
+        <w:rPr>
+          <w:rFonts w:hAnsi="Arial Unicode MS"/>
+          <w:caps w:val="0"/>
+          <w:smallCaps w:val="0"/>
+          <w:strike w:val="0"/>
+          <w:dstrike w:val="0"/>
+          <w:outline w:val="0"/>
+          <w:emboss w:val="0"/>
+          <w:imprint w:val="0"/>
+          <w:spacing w:val="0"/>
+          <w:w w:val="100"/>
+          <w:kern w:val="0"/>
+          <w:position w:val="0"/>
+          <w:highlight w:val="none"/>
+          <w:vertAlign w:val="baseline"/>
+        </w:rPr>
+      </w:lvl>
+    </w:lvlOverride>
+    <w:lvlOverride w:ilvl="8">
+      <w:lvl w:ilvl="8">
+        <w:start w:val="1"/>
+        <w:numFmt w:val="bullet"/>
+        <w:suff w:val="tab"/>
+        <w:lvlText w:val="-"/>
+        <w:lvlJc w:val="left"/>
+        <w:pPr>
+          <w:ind w:left="4989" w:hanging="189"/>
+        </w:pPr>
+        <w:rPr>
+          <w:rFonts w:hAnsi="Arial Unicode MS"/>
+          <w:caps w:val="0"/>
+          <w:smallCaps w:val="0"/>
+          <w:strike w:val="0"/>
+          <w:dstrike w:val="0"/>
+          <w:outline w:val="0"/>
+          <w:emboss w:val="0"/>
+          <w:imprint w:val="0"/>
+          <w:spacing w:val="0"/>
+          <w:w w:val="100"/>
+          <w:kern w:val="0"/>
+          <w:position w:val="0"/>
+          <w:highlight w:val="none"/>
+          <w:vertAlign w:val="baseline"/>
+        </w:rPr>
+      </w:lvl>
+    </w:lvlOverride>
+  </w:num>
+</w:numbering>
 </file>
 
 <file path=word/styles.xml><?xml version="1.0" encoding="utf-8"?>
@@ -2322,6 +4771,22 @@
         </w14:solidFill>
       </w14:textFill>
     </w:rPr>
+  </w:style>
+  <w:style w:type="numbering" w:styleId="Punti elenco">
+    <w:name w:val="Punti elenco"/>
+    <w:pPr>
+      <w:numPr>
+        <w:numId w:val="1"/>
+      </w:numPr>
+    </w:pPr>
+  </w:style>
+  <w:style w:type="numbering" w:styleId="Con lettere">
+    <w:name w:val="Con lettere"/>
+    <w:pPr>
+      <w:numPr>
+        <w:numId w:val="3"/>
+      </w:numPr>
+    </w:pPr>
   </w:style>
 </w:styles>
 </file>

</xml_diff>